<commit_message>
Removed some extraneous code.
</commit_message>
<xml_diff>
--- a/windows/math/Backprop Derivation.docx
+++ b/windows/math/Backprop Derivation.docx
@@ -14421,6 +14421,9 @@
             </m:den>
           </m:f>
           <m:r>
+            <m:rPr>
+              <m:sty m:val="p"/>
+            </m:rPr>
             <w:rPr>
               <w:rFonts w:ascii="Times New Roman" w:eastAsiaTheme="minorEastAsia" w:hAnsi="Times New Roman" w:cs="Times New Roman"/>
               <w:sz w:val="20"/>
@@ -14541,6 +14544,9 @@
             </m:den>
           </m:f>
           <m:r>
+            <m:rPr>
+              <m:sty m:val="p"/>
+            </m:rPr>
             <w:rPr>
               <w:rFonts w:ascii="Times New Roman" w:eastAsiaTheme="minorEastAsia" w:hAnsi="Times New Roman" w:cs="Times New Roman"/>
               <w:sz w:val="20"/>
@@ -14559,119 +14565,63 @@
               <w:sz w:val="20"/>
               <w:szCs w:val="20"/>
             </w:rPr>
-            <m:t>=dA</m:t>
-          </m:r>
-          <m:r>
+            <m:t xml:space="preserve">=dA ⨀ </m:t>
+          </m:r>
+          <m:r>
+            <m:rPr>
+              <m:sty m:val="p"/>
+            </m:rPr>
             <w:rPr>
               <w:rFonts w:ascii="Cambria Math" w:eastAsiaTheme="minorEastAsia" w:hAnsi="Cambria Math" w:cs="Times New Roman"/>
               <w:sz w:val="20"/>
               <w:szCs w:val="20"/>
             </w:rPr>
-            <m:t xml:space="preserve"> </m:t>
-          </m:r>
-          <m:r>
+            <m:t>σ'</m:t>
+          </m:r>
+          <m:d>
+            <m:dPr>
+              <m:ctrlPr>
+                <w:rPr>
+                  <w:rFonts w:ascii="Cambria Math" w:eastAsiaTheme="minorEastAsia" w:hAnsi="Cambria Math" w:cs="Times New Roman"/>
+                  <w:sz w:val="20"/>
+                  <w:szCs w:val="20"/>
+                </w:rPr>
+              </m:ctrlPr>
+            </m:dPr>
+            <m:e>
+              <m:r>
+                <w:rPr>
+                  <w:rFonts w:ascii="Cambria Math" w:eastAsiaTheme="minorEastAsia" w:hAnsi="Cambria Math" w:cs="Times New Roman"/>
+                  <w:sz w:val="20"/>
+                  <w:szCs w:val="20"/>
+                </w:rPr>
+                <m:t>Z</m:t>
+              </m:r>
+            </m:e>
+          </m:d>
+          <m:r>
+            <m:rPr>
+              <m:sty m:val="p"/>
+            </m:rPr>
+            <w:rPr>
+              <w:rFonts w:ascii="Times New Roman" w:eastAsiaTheme="minorEastAsia" w:hAnsi="Times New Roman" w:cs="Times New Roman"/>
+              <w:sz w:val="20"/>
+              <w:szCs w:val="20"/>
+            </w:rPr>
+            <w:br/>
+          </m:r>
+        </m:oMath>
+        <m:oMath>
+          <m:r>
+            <m:rPr>
+              <m:aln/>
+            </m:rPr>
             <w:rPr>
               <w:rFonts w:ascii="Cambria Math" w:eastAsiaTheme="minorEastAsia" w:hAnsi="Cambria Math" w:cs="Times New Roman"/>
               <w:sz w:val="20"/>
               <w:szCs w:val="20"/>
             </w:rPr>
-            <m:t>⨀</m:t>
-          </m:r>
-          <m:r>
-            <w:rPr>
-              <w:rFonts w:ascii="Cambria Math" w:eastAsiaTheme="minorEastAsia" w:hAnsi="Cambria Math" w:cs="Times New Roman"/>
-              <w:sz w:val="20"/>
-              <w:szCs w:val="20"/>
-            </w:rPr>
-            <m:t xml:space="preserve"> </m:t>
-          </m:r>
-          <m:r>
-            <m:rPr>
-              <m:sty m:val="p"/>
-            </m:rPr>
-            <w:rPr>
-              <w:rFonts w:ascii="Cambria Math" w:eastAsiaTheme="minorEastAsia" w:hAnsi="Cambria Math" w:cs="Times New Roman"/>
-              <w:sz w:val="20"/>
-              <w:szCs w:val="20"/>
-            </w:rPr>
-            <m:t>σ</m:t>
-          </m:r>
-          <m:r>
-            <m:rPr>
-              <m:sty m:val="p"/>
-            </m:rPr>
-            <w:rPr>
-              <w:rFonts w:ascii="Cambria Math" w:eastAsiaTheme="minorEastAsia" w:hAnsi="Cambria Math" w:cs="Times New Roman"/>
-              <w:sz w:val="20"/>
-              <w:szCs w:val="20"/>
-            </w:rPr>
-            <m:t>'</m:t>
-          </m:r>
-          <m:d>
-            <m:dPr>
-              <m:ctrlPr>
-                <w:rPr>
-                  <w:rFonts w:ascii="Cambria Math" w:eastAsiaTheme="minorEastAsia" w:hAnsi="Cambria Math" w:cs="Times New Roman"/>
-                  <w:sz w:val="20"/>
-                  <w:szCs w:val="20"/>
-                </w:rPr>
-              </m:ctrlPr>
-            </m:dPr>
-            <m:e>
-              <m:r>
-                <w:rPr>
-                  <w:rFonts w:ascii="Cambria Math" w:eastAsiaTheme="minorEastAsia" w:hAnsi="Cambria Math" w:cs="Times New Roman"/>
-                  <w:sz w:val="20"/>
-                  <w:szCs w:val="20"/>
-                </w:rPr>
-                <m:t>Z</m:t>
-              </m:r>
-            </m:e>
-          </m:d>
-          <m:r>
-            <w:rPr>
-              <w:rFonts w:ascii="Times New Roman" w:eastAsiaTheme="minorEastAsia" w:hAnsi="Times New Roman" w:cs="Times New Roman"/>
-              <w:sz w:val="20"/>
-              <w:szCs w:val="20"/>
-            </w:rPr>
-            <w:br/>
-          </m:r>
-        </m:oMath>
-        <m:oMath>
-          <m:r>
-            <m:rPr>
-              <m:aln/>
-            </m:rPr>
-            <w:rPr>
-              <w:rFonts w:ascii="Cambria Math" w:eastAsiaTheme="minorEastAsia" w:hAnsi="Cambria Math" w:cs="Times New Roman"/>
-              <w:sz w:val="20"/>
-              <w:szCs w:val="20"/>
-            </w:rPr>
-            <m:t>=dA</m:t>
-          </m:r>
-          <m:r>
-            <w:rPr>
-              <w:rFonts w:ascii="Cambria Math" w:eastAsiaTheme="minorEastAsia" w:hAnsi="Cambria Math" w:cs="Times New Roman"/>
-              <w:sz w:val="20"/>
-              <w:szCs w:val="20"/>
-            </w:rPr>
-            <m:t xml:space="preserve"> </m:t>
-          </m:r>
-          <m:r>
-            <w:rPr>
-              <w:rFonts w:ascii="Cambria Math" w:eastAsiaTheme="minorEastAsia" w:hAnsi="Cambria Math" w:cs="Times New Roman"/>
-              <w:sz w:val="20"/>
-              <w:szCs w:val="20"/>
-            </w:rPr>
-            <m:t>⨀</m:t>
-          </m:r>
-          <m:r>
-            <w:rPr>
-              <w:rFonts w:ascii="Cambria Math" w:eastAsiaTheme="minorEastAsia" w:hAnsi="Cambria Math" w:cs="Times New Roman"/>
-              <w:sz w:val="20"/>
-              <w:szCs w:val="20"/>
-            </w:rPr>
-            <m:t xml:space="preserve">  </m:t>
+            <m:t xml:space="preserve">=dA ⨀  </m:t>
           </m:r>
           <m:d>
             <m:dPr>
@@ -14733,23 +14683,7 @@
               <w:sz w:val="20"/>
               <w:szCs w:val="20"/>
             </w:rPr>
-            <m:t xml:space="preserve"> </m:t>
-          </m:r>
-          <m:r>
-            <w:rPr>
-              <w:rFonts w:ascii="Cambria Math" w:eastAsiaTheme="minorEastAsia" w:hAnsi="Cambria Math" w:cs="Times New Roman"/>
-              <w:sz w:val="20"/>
-              <w:szCs w:val="20"/>
-            </w:rPr>
-            <m:t>⨀</m:t>
-          </m:r>
-          <m:r>
-            <w:rPr>
-              <w:rFonts w:ascii="Cambria Math" w:eastAsiaTheme="minorEastAsia" w:hAnsi="Cambria Math" w:cs="Times New Roman"/>
-              <w:sz w:val="20"/>
-              <w:szCs w:val="20"/>
-            </w:rPr>
-            <m:t xml:space="preserve"> </m:t>
+            <m:t xml:space="preserve"> ⨀ </m:t>
           </m:r>
           <m:r>
             <m:rPr>
@@ -15692,8 +15626,8 @@
           </w:rPr>
           <m:t>-</m:t>
         </m:r>
-        <m:sSub>
-          <m:sSubPr>
+        <m:d>
+          <m:dPr>
             <m:ctrlPr>
               <w:rPr>
                 <w:rFonts w:ascii="Cambria Math" w:eastAsiaTheme="minorEastAsia" w:hAnsi="Cambria Math" w:cs="Times New Roman"/>
@@ -15701,26 +15635,46 @@
                 <w:u w:val="single"/>
               </w:rPr>
             </m:ctrlPr>
-          </m:sSubPr>
+          </m:dPr>
           <m:e>
+            <m:sSub>
+              <m:sSubPr>
+                <m:ctrlPr>
+                  <w:rPr>
+                    <w:rFonts w:ascii="Cambria Math" w:eastAsiaTheme="minorEastAsia" w:hAnsi="Cambria Math" w:cs="Times New Roman"/>
+                    <w:i/>
+                    <w:u w:val="single"/>
+                  </w:rPr>
+                </m:ctrlPr>
+              </m:sSubPr>
+              <m:e>
+                <m:r>
+                  <w:rPr>
+                    <w:rFonts w:ascii="Cambria Math" w:eastAsiaTheme="minorEastAsia" w:hAnsi="Cambria Math" w:cs="Times New Roman"/>
+                    <w:u w:val="single"/>
+                  </w:rPr>
+                  <m:t>N</m:t>
+                </m:r>
+              </m:e>
+              <m:sub>
+                <m:r>
+                  <w:rPr>
+                    <w:rFonts w:ascii="Cambria Math" w:eastAsiaTheme="minorEastAsia" w:hAnsi="Cambria Math" w:cs="Times New Roman"/>
+                    <w:u w:val="single"/>
+                  </w:rPr>
+                  <m:t>2</m:t>
+                </m:r>
+              </m:sub>
+            </m:sSub>
             <m:r>
               <w:rPr>
                 <w:rFonts w:ascii="Cambria Math" w:eastAsiaTheme="minorEastAsia" w:hAnsi="Cambria Math" w:cs="Times New Roman"/>
                 <w:u w:val="single"/>
               </w:rPr>
-              <m:t>N</m:t>
+              <m:t>=1</m:t>
             </m:r>
           </m:e>
-          <m:sub>
-            <m:r>
-              <w:rPr>
-                <w:rFonts w:ascii="Cambria Math" w:eastAsiaTheme="minorEastAsia" w:hAnsi="Cambria Math" w:cs="Times New Roman"/>
-                <w:u w:val="single"/>
-              </w:rPr>
-              <m:t>2</m:t>
-            </m:r>
-          </m:sub>
-        </m:sSub>
+        </m:d>
       </m:oMath>
       <w:r>
         <w:rPr>
@@ -15743,7 +15697,22 @@
           <w:rFonts w:ascii="Times New Roman" w:eastAsiaTheme="minorEastAsia" w:hAnsi="Times New Roman" w:cs="Times New Roman"/>
           <w:u w:val="single"/>
         </w:rPr>
-        <w:t xml:space="preserve"> training examples.</w:t>
+        <w:t xml:space="preserve"> training examples with </w:t>
+      </w:r>
+      <w:r>
+        <w:rPr>
+          <w:rFonts w:ascii="Times New Roman" w:eastAsiaTheme="minorEastAsia" w:hAnsi="Times New Roman" w:cs="Times New Roman"/>
+          <w:b/>
+          <w:u w:val="single"/>
+        </w:rPr>
+        <w:t>cross-entropy</w:t>
+      </w:r>
+      <w:r>
+        <w:rPr>
+          <w:rFonts w:ascii="Times New Roman" w:eastAsiaTheme="minorEastAsia" w:hAnsi="Times New Roman" w:cs="Times New Roman"/>
+          <w:u w:val="single"/>
+        </w:rPr>
+        <w:t>.</w:t>
       </w:r>
     </w:p>
     <w:p>
@@ -19863,13 +19832,6 @@
           <w:rFonts w:ascii="Times New Roman" w:eastAsiaTheme="minorEastAsia" w:hAnsi="Times New Roman" w:cs="Times New Roman"/>
         </w:rPr>
       </w:pPr>
-    </w:p>
-    <w:p>
-      <w:pPr>
-        <w:rPr>
-          <w:rFonts w:ascii="Times New Roman" w:eastAsiaTheme="minorEastAsia" w:hAnsi="Times New Roman" w:cs="Times New Roman"/>
-        </w:rPr>
-      </w:pPr>
       <m:oMathPara>
         <m:oMath>
           <m:r>
@@ -19959,6 +19921,13 @@
           </m:sSup>
         </m:oMath>
       </m:oMathPara>
+    </w:p>
+    <w:p>
+      <w:pPr>
+        <w:rPr>
+          <w:rFonts w:ascii="Times New Roman" w:eastAsiaTheme="minorEastAsia" w:hAnsi="Times New Roman" w:cs="Times New Roman"/>
+        </w:rPr>
+      </w:pPr>
     </w:p>
     <w:p>
       <w:pPr>
@@ -20693,6 +20662,479 @@
           <w:b/>
         </w:rPr>
       </w:pPr>
+      <m:oMathPara>
+        <m:oMath>
+          <m:r>
+            <m:rPr>
+              <m:sty m:val="p"/>
+            </m:rPr>
+            <w:rPr>
+              <w:rFonts w:ascii="Cambria Math" w:hAnsi="Cambria Math" w:cs="Times New Roman"/>
+            </w:rPr>
+            <m:t>dZ</m:t>
+          </m:r>
+          <m:r>
+            <m:rPr>
+              <m:sty m:val="p"/>
+            </m:rPr>
+            <w:rPr>
+              <w:rFonts w:ascii="Cambria Math" w:hAnsi="Cambria Math" w:cs="Times New Roman"/>
+            </w:rPr>
+            <m:t>1</m:t>
+          </m:r>
+          <m:r>
+            <w:rPr>
+              <w:rFonts w:ascii="Cambria Math" w:hAnsi="Cambria Math" w:cs="Times New Roman"/>
+            </w:rPr>
+            <m:t>=</m:t>
+          </m:r>
+          <m:f>
+            <m:fPr>
+              <m:ctrlPr>
+                <w:rPr>
+                  <w:rFonts w:ascii="Cambria Math" w:hAnsi="Cambria Math" w:cs="Times New Roman"/>
+                  <w:i/>
+                </w:rPr>
+              </m:ctrlPr>
+            </m:fPr>
+            <m:num>
+              <m:r>
+                <w:rPr>
+                  <w:rFonts w:ascii="Cambria Math" w:hAnsi="Cambria Math" w:cs="Times New Roman"/>
+                </w:rPr>
+                <m:t>∂</m:t>
+              </m:r>
+              <m:r>
+                <m:rPr>
+                  <m:scr m:val="script"/>
+                </m:rPr>
+                <w:rPr>
+                  <w:rFonts w:ascii="Cambria Math" w:hAnsi="Cambria Math" w:cs="Times New Roman"/>
+                </w:rPr>
+                <m:t>L</m:t>
+              </m:r>
+            </m:num>
+            <m:den>
+              <m:r>
+                <w:rPr>
+                  <w:rFonts w:ascii="Cambria Math" w:hAnsi="Cambria Math" w:cs="Times New Roman"/>
+                </w:rPr>
+                <m:t>∂</m:t>
+              </m:r>
+              <m:sSup>
+                <m:sSupPr>
+                  <m:ctrlPr>
+                    <w:rPr>
+                      <w:rFonts w:ascii="Cambria Math" w:hAnsi="Cambria Math" w:cs="Times New Roman"/>
+                      <w:i/>
+                    </w:rPr>
+                  </m:ctrlPr>
+                </m:sSupPr>
+                <m:e>
+                  <m:r>
+                    <w:rPr>
+                      <w:rFonts w:ascii="Cambria Math" w:hAnsi="Cambria Math" w:cs="Times New Roman"/>
+                    </w:rPr>
+                    <m:t>Z</m:t>
+                  </m:r>
+                </m:e>
+                <m:sup>
+                  <m:d>
+                    <m:dPr>
+                      <m:begChr m:val="["/>
+                      <m:endChr m:val="]"/>
+                      <m:ctrlPr>
+                        <w:rPr>
+                          <w:rFonts w:ascii="Cambria Math" w:hAnsi="Cambria Math" w:cs="Times New Roman"/>
+                          <w:i/>
+                        </w:rPr>
+                      </m:ctrlPr>
+                    </m:dPr>
+                    <m:e>
+                      <m:r>
+                        <w:rPr>
+                          <w:rFonts w:ascii="Cambria Math" w:hAnsi="Cambria Math" w:cs="Times New Roman"/>
+                        </w:rPr>
+                        <m:t>1</m:t>
+                      </m:r>
+                    </m:e>
+                  </m:d>
+                </m:sup>
+              </m:sSup>
+            </m:den>
+          </m:f>
+          <m:r>
+            <w:rPr>
+              <w:rFonts w:ascii="Cambria Math" w:hAnsi="Cambria Math" w:cs="Times New Roman"/>
+            </w:rPr>
+            <m:t>=</m:t>
+          </m:r>
+          <m:f>
+            <m:fPr>
+              <m:ctrlPr>
+                <w:rPr>
+                  <w:rFonts w:ascii="Cambria Math" w:hAnsi="Cambria Math" w:cs="Times New Roman"/>
+                  <w:i/>
+                </w:rPr>
+              </m:ctrlPr>
+            </m:fPr>
+            <m:num>
+              <m:r>
+                <w:rPr>
+                  <w:rFonts w:ascii="Cambria Math" w:hAnsi="Cambria Math" w:cs="Times New Roman"/>
+                </w:rPr>
+                <m:t>∂</m:t>
+              </m:r>
+              <m:r>
+                <m:rPr>
+                  <m:scr m:val="script"/>
+                </m:rPr>
+                <w:rPr>
+                  <w:rFonts w:ascii="Cambria Math" w:hAnsi="Cambria Math" w:cs="Times New Roman"/>
+                </w:rPr>
+                <m:t>L</m:t>
+              </m:r>
+            </m:num>
+            <m:den>
+              <m:r>
+                <w:rPr>
+                  <w:rFonts w:ascii="Cambria Math" w:hAnsi="Cambria Math" w:cs="Times New Roman"/>
+                </w:rPr>
+                <m:t>∂</m:t>
+              </m:r>
+              <m:sSup>
+                <m:sSupPr>
+                  <m:ctrlPr>
+                    <w:rPr>
+                      <w:rFonts w:ascii="Cambria Math" w:hAnsi="Cambria Math" w:cs="Times New Roman"/>
+                      <w:i/>
+                    </w:rPr>
+                  </m:ctrlPr>
+                </m:sSupPr>
+                <m:e>
+                  <m:r>
+                    <w:rPr>
+                      <w:rFonts w:ascii="Cambria Math" w:hAnsi="Cambria Math" w:cs="Times New Roman"/>
+                    </w:rPr>
+                    <m:t>A</m:t>
+                  </m:r>
+                </m:e>
+                <m:sup>
+                  <m:d>
+                    <m:dPr>
+                      <m:begChr m:val="["/>
+                      <m:endChr m:val="]"/>
+                      <m:ctrlPr>
+                        <w:rPr>
+                          <w:rFonts w:ascii="Cambria Math" w:hAnsi="Cambria Math" w:cs="Times New Roman"/>
+                          <w:i/>
+                        </w:rPr>
+                      </m:ctrlPr>
+                    </m:dPr>
+                    <m:e>
+                      <m:r>
+                        <w:rPr>
+                          <w:rFonts w:ascii="Cambria Math" w:hAnsi="Cambria Math" w:cs="Times New Roman"/>
+                        </w:rPr>
+                        <m:t>1</m:t>
+                      </m:r>
+                    </m:e>
+                  </m:d>
+                </m:sup>
+              </m:sSup>
+            </m:den>
+          </m:f>
+          <m:f>
+            <m:fPr>
+              <m:ctrlPr>
+                <w:rPr>
+                  <w:rFonts w:ascii="Cambria Math" w:hAnsi="Cambria Math" w:cs="Times New Roman"/>
+                  <w:i/>
+                </w:rPr>
+              </m:ctrlPr>
+            </m:fPr>
+            <m:num>
+              <m:r>
+                <w:rPr>
+                  <w:rFonts w:ascii="Cambria Math" w:hAnsi="Cambria Math" w:cs="Times New Roman"/>
+                </w:rPr>
+                <m:t>∂</m:t>
+              </m:r>
+              <m:sSup>
+                <m:sSupPr>
+                  <m:ctrlPr>
+                    <w:rPr>
+                      <w:rFonts w:ascii="Cambria Math" w:hAnsi="Cambria Math" w:cs="Times New Roman"/>
+                      <w:i/>
+                    </w:rPr>
+                  </m:ctrlPr>
+                </m:sSupPr>
+                <m:e>
+                  <m:r>
+                    <w:rPr>
+                      <w:rFonts w:ascii="Cambria Math" w:hAnsi="Cambria Math" w:cs="Times New Roman"/>
+                    </w:rPr>
+                    <m:t>A</m:t>
+                  </m:r>
+                </m:e>
+                <m:sup>
+                  <m:d>
+                    <m:dPr>
+                      <m:begChr m:val="["/>
+                      <m:endChr m:val="]"/>
+                      <m:ctrlPr>
+                        <w:rPr>
+                          <w:rFonts w:ascii="Cambria Math" w:hAnsi="Cambria Math" w:cs="Times New Roman"/>
+                          <w:i/>
+                        </w:rPr>
+                      </m:ctrlPr>
+                    </m:dPr>
+                    <m:e>
+                      <m:r>
+                        <w:rPr>
+                          <w:rFonts w:ascii="Cambria Math" w:hAnsi="Cambria Math" w:cs="Times New Roman"/>
+                        </w:rPr>
+                        <m:t>1</m:t>
+                      </m:r>
+                    </m:e>
+                  </m:d>
+                </m:sup>
+              </m:sSup>
+            </m:num>
+            <m:den>
+              <m:r>
+                <w:rPr>
+                  <w:rFonts w:ascii="Cambria Math" w:hAnsi="Cambria Math" w:cs="Times New Roman"/>
+                </w:rPr>
+                <m:t>∂</m:t>
+              </m:r>
+              <m:sSup>
+                <m:sSupPr>
+                  <m:ctrlPr>
+                    <w:rPr>
+                      <w:rFonts w:ascii="Cambria Math" w:hAnsi="Cambria Math" w:cs="Times New Roman"/>
+                      <w:i/>
+                    </w:rPr>
+                  </m:ctrlPr>
+                </m:sSupPr>
+                <m:e>
+                  <m:r>
+                    <w:rPr>
+                      <w:rFonts w:ascii="Cambria Math" w:hAnsi="Cambria Math" w:cs="Times New Roman"/>
+                    </w:rPr>
+                    <m:t>Z</m:t>
+                  </m:r>
+                </m:e>
+                <m:sup>
+                  <m:d>
+                    <m:dPr>
+                      <m:begChr m:val="["/>
+                      <m:endChr m:val="]"/>
+                      <m:ctrlPr>
+                        <w:rPr>
+                          <w:rFonts w:ascii="Cambria Math" w:hAnsi="Cambria Math" w:cs="Times New Roman"/>
+                          <w:i/>
+                        </w:rPr>
+                      </m:ctrlPr>
+                    </m:dPr>
+                    <m:e>
+                      <m:r>
+                        <w:rPr>
+                          <w:rFonts w:ascii="Cambria Math" w:hAnsi="Cambria Math" w:cs="Times New Roman"/>
+                        </w:rPr>
+                        <m:t>1</m:t>
+                      </m:r>
+                    </m:e>
+                  </m:d>
+                </m:sup>
+              </m:sSup>
+            </m:den>
+          </m:f>
+          <m:r>
+            <w:rPr>
+              <w:rFonts w:ascii="Cambria Math" w:hAnsi="Cambria Math" w:cs="Times New Roman"/>
+            </w:rPr>
+            <m:t>=</m:t>
+          </m:r>
+          <m:r>
+            <m:rPr>
+              <m:sty m:val="p"/>
+            </m:rPr>
+            <w:rPr>
+              <w:rFonts w:ascii="Cambria Math" w:hAnsi="Cambria Math" w:cs="Times New Roman"/>
+            </w:rPr>
+            <m:t>dA</m:t>
+          </m:r>
+          <m:r>
+            <m:rPr>
+              <m:sty m:val="p"/>
+            </m:rPr>
+            <w:rPr>
+              <w:rFonts w:ascii="Cambria Math" w:hAnsi="Cambria Math" w:cs="Times New Roman"/>
+            </w:rPr>
+            <m:t>1</m:t>
+          </m:r>
+          <m:r>
+            <w:rPr>
+              <w:rFonts w:ascii="Cambria Math" w:eastAsiaTheme="minorEastAsia" w:hAnsi="Cambria Math" w:cs="Consolas"/>
+            </w:rPr>
+            <m:t>⨀</m:t>
+          </m:r>
+          <m:sSup>
+            <m:sSupPr>
+              <m:ctrlPr>
+                <w:rPr>
+                  <w:rFonts w:ascii="Cambria Math" w:eastAsiaTheme="minorEastAsia" w:hAnsi="Cambria Math" w:cs="Consolas"/>
+                  <w:i/>
+                </w:rPr>
+              </m:ctrlPr>
+            </m:sSupPr>
+            <m:e>
+              <m:r>
+                <w:rPr>
+                  <w:rFonts w:ascii="Cambria Math" w:eastAsiaTheme="minorEastAsia" w:hAnsi="Cambria Math" w:cs="Consolas"/>
+                </w:rPr>
+                <m:t>g'</m:t>
+              </m:r>
+            </m:e>
+            <m:sup>
+              <m:d>
+                <m:dPr>
+                  <m:begChr m:val="["/>
+                  <m:endChr m:val="]"/>
+                  <m:ctrlPr>
+                    <w:rPr>
+                      <w:rFonts w:ascii="Cambria Math" w:eastAsiaTheme="minorEastAsia" w:hAnsi="Cambria Math" w:cs="Consolas"/>
+                      <w:i/>
+                    </w:rPr>
+                  </m:ctrlPr>
+                </m:dPr>
+                <m:e>
+                  <m:r>
+                    <w:rPr>
+                      <w:rFonts w:ascii="Cambria Math" w:eastAsiaTheme="minorEastAsia" w:hAnsi="Cambria Math" w:cs="Consolas"/>
+                    </w:rPr>
+                    <m:t>1</m:t>
+                  </m:r>
+                </m:e>
+              </m:d>
+            </m:sup>
+          </m:sSup>
+          <m:d>
+            <m:dPr>
+              <m:ctrlPr>
+                <w:rPr>
+                  <w:rFonts w:ascii="Cambria Math" w:eastAsiaTheme="minorEastAsia" w:hAnsi="Cambria Math" w:cs="Consolas"/>
+                  <w:i/>
+                </w:rPr>
+              </m:ctrlPr>
+            </m:dPr>
+            <m:e>
+              <m:sSup>
+                <m:sSupPr>
+                  <m:ctrlPr>
+                    <w:rPr>
+                      <w:rFonts w:ascii="Cambria Math" w:eastAsiaTheme="minorEastAsia" w:hAnsi="Cambria Math" w:cs="Consolas"/>
+                      <w:i/>
+                    </w:rPr>
+                  </m:ctrlPr>
+                </m:sSupPr>
+                <m:e>
+                  <m:r>
+                    <w:rPr>
+                      <w:rFonts w:ascii="Cambria Math" w:eastAsiaTheme="minorEastAsia" w:hAnsi="Cambria Math" w:cs="Consolas"/>
+                    </w:rPr>
+                    <m:t>Z</m:t>
+                  </m:r>
+                </m:e>
+                <m:sup>
+                  <m:d>
+                    <m:dPr>
+                      <m:begChr m:val="["/>
+                      <m:endChr m:val="]"/>
+                      <m:ctrlPr>
+                        <w:rPr>
+                          <w:rFonts w:ascii="Cambria Math" w:eastAsiaTheme="minorEastAsia" w:hAnsi="Cambria Math" w:cs="Consolas"/>
+                          <w:i/>
+                        </w:rPr>
+                      </m:ctrlPr>
+                    </m:dPr>
+                    <m:e>
+                      <m:r>
+                        <w:rPr>
+                          <w:rFonts w:ascii="Cambria Math" w:eastAsiaTheme="minorEastAsia" w:hAnsi="Cambria Math" w:cs="Consolas"/>
+                        </w:rPr>
+                        <m:t>1</m:t>
+                      </m:r>
+                    </m:e>
+                  </m:d>
+                </m:sup>
+              </m:sSup>
+            </m:e>
+          </m:d>
+          <m:r>
+            <w:rPr>
+              <w:rFonts w:ascii="Cambria Math" w:eastAsiaTheme="minorEastAsia" w:hAnsi="Cambria Math" w:cs="Consolas"/>
+            </w:rPr>
+            <m:t>∈</m:t>
+          </m:r>
+          <m:sSup>
+            <m:sSupPr>
+              <m:ctrlPr>
+                <w:rPr>
+                  <w:rFonts w:ascii="Cambria Math" w:eastAsiaTheme="minorEastAsia" w:hAnsi="Cambria Math" w:cs="Consolas"/>
+                  <w:i/>
+                </w:rPr>
+              </m:ctrlPr>
+            </m:sSupPr>
+            <m:e>
+              <m:r>
+                <m:rPr>
+                  <m:scr m:val="double-struck"/>
+                </m:rPr>
+                <w:rPr>
+                  <w:rFonts w:ascii="Cambria Math" w:eastAsiaTheme="minorEastAsia" w:hAnsi="Cambria Math" w:cs="Consolas"/>
+                </w:rPr>
+                <m:t>R</m:t>
+              </m:r>
+            </m:e>
+            <m:sup>
+              <m:sSub>
+                <m:sSubPr>
+                  <m:ctrlPr>
+                    <w:rPr>
+                      <w:rFonts w:ascii="Cambria Math" w:eastAsiaTheme="minorEastAsia" w:hAnsi="Cambria Math" w:cs="Consolas"/>
+                      <w:i/>
+                    </w:rPr>
+                  </m:ctrlPr>
+                </m:sSubPr>
+                <m:e>
+                  <m:r>
+                    <w:rPr>
+                      <w:rFonts w:ascii="Cambria Math" w:eastAsiaTheme="minorEastAsia" w:hAnsi="Cambria Math" w:cs="Consolas"/>
+                    </w:rPr>
+                    <m:t>N</m:t>
+                  </m:r>
+                </m:e>
+                <m:sub>
+                  <m:r>
+                    <w:rPr>
+                      <w:rFonts w:ascii="Cambria Math" w:eastAsiaTheme="minorEastAsia" w:hAnsi="Cambria Math" w:cs="Consolas"/>
+                    </w:rPr>
+                    <m:t>1</m:t>
+                  </m:r>
+                </m:sub>
+              </m:sSub>
+              <m:r>
+                <w:rPr>
+                  <w:rFonts w:ascii="Cambria Math" w:eastAsiaTheme="minorEastAsia" w:hAnsi="Cambria Math" w:cs="Consolas"/>
+                </w:rPr>
+                <m:t>×M</m:t>
+              </m:r>
+            </m:sup>
+          </m:sSup>
+        </m:oMath>
+      </m:oMathPara>
     </w:p>
     <w:p>
       <w:pPr>
@@ -20706,6 +21148,908 @@
       <w:pPr>
         <w:rPr>
           <w:rFonts w:ascii="Times New Roman" w:eastAsiaTheme="minorEastAsia" w:hAnsi="Times New Roman" w:cs="Times New Roman"/>
+        </w:rPr>
+      </w:pPr>
+      <m:oMathPara>
+        <m:oMath>
+          <m:r>
+            <m:rPr>
+              <m:sty m:val="p"/>
+            </m:rPr>
+            <w:rPr>
+              <w:rFonts w:ascii="Cambria Math" w:hAnsi="Cambria Math" w:cs="Times New Roman"/>
+            </w:rPr>
+            <m:t>dW</m:t>
+          </m:r>
+          <m:r>
+            <m:rPr>
+              <m:sty m:val="p"/>
+            </m:rPr>
+            <w:rPr>
+              <w:rFonts w:ascii="Cambria Math" w:hAnsi="Cambria Math" w:cs="Times New Roman"/>
+            </w:rPr>
+            <m:t>1</m:t>
+          </m:r>
+          <m:r>
+            <w:rPr>
+              <w:rFonts w:ascii="Cambria Math" w:hAnsi="Cambria Math" w:cs="Times New Roman"/>
+            </w:rPr>
+            <m:t>=</m:t>
+          </m:r>
+          <m:f>
+            <m:fPr>
+              <m:ctrlPr>
+                <w:rPr>
+                  <w:rFonts w:ascii="Cambria Math" w:hAnsi="Cambria Math" w:cs="Times New Roman"/>
+                  <w:i/>
+                </w:rPr>
+              </m:ctrlPr>
+            </m:fPr>
+            <m:num>
+              <m:r>
+                <w:rPr>
+                  <w:rFonts w:ascii="Cambria Math" w:hAnsi="Cambria Math" w:cs="Times New Roman"/>
+                </w:rPr>
+                <m:t>∂</m:t>
+              </m:r>
+              <m:r>
+                <m:rPr>
+                  <m:scr m:val="script"/>
+                </m:rPr>
+                <w:rPr>
+                  <w:rFonts w:ascii="Cambria Math" w:hAnsi="Cambria Math" w:cs="Times New Roman"/>
+                </w:rPr>
+                <m:t>L</m:t>
+              </m:r>
+            </m:num>
+            <m:den>
+              <m:r>
+                <w:rPr>
+                  <w:rFonts w:ascii="Cambria Math" w:hAnsi="Cambria Math" w:cs="Times New Roman"/>
+                </w:rPr>
+                <m:t>∂</m:t>
+              </m:r>
+              <m:sSup>
+                <m:sSupPr>
+                  <m:ctrlPr>
+                    <w:rPr>
+                      <w:rFonts w:ascii="Cambria Math" w:hAnsi="Cambria Math" w:cs="Times New Roman"/>
+                      <w:i/>
+                    </w:rPr>
+                  </m:ctrlPr>
+                </m:sSupPr>
+                <m:e>
+                  <m:r>
+                    <w:rPr>
+                      <w:rFonts w:ascii="Cambria Math" w:hAnsi="Cambria Math" w:cs="Times New Roman"/>
+                    </w:rPr>
+                    <m:t>W</m:t>
+                  </m:r>
+                </m:e>
+                <m:sup>
+                  <m:d>
+                    <m:dPr>
+                      <m:begChr m:val="["/>
+                      <m:endChr m:val="]"/>
+                      <m:ctrlPr>
+                        <w:rPr>
+                          <w:rFonts w:ascii="Cambria Math" w:hAnsi="Cambria Math" w:cs="Times New Roman"/>
+                          <w:i/>
+                        </w:rPr>
+                      </m:ctrlPr>
+                    </m:dPr>
+                    <m:e>
+                      <m:r>
+                        <w:rPr>
+                          <w:rFonts w:ascii="Cambria Math" w:hAnsi="Cambria Math" w:cs="Times New Roman"/>
+                        </w:rPr>
+                        <m:t>1</m:t>
+                      </m:r>
+                    </m:e>
+                  </m:d>
+                </m:sup>
+              </m:sSup>
+            </m:den>
+          </m:f>
+          <m:r>
+            <w:rPr>
+              <w:rFonts w:ascii="Cambria Math" w:hAnsi="Cambria Math" w:cs="Times New Roman"/>
+            </w:rPr>
+            <m:t>=</m:t>
+          </m:r>
+          <m:f>
+            <m:fPr>
+              <m:ctrlPr>
+                <w:rPr>
+                  <w:rFonts w:ascii="Cambria Math" w:hAnsi="Cambria Math" w:cs="Times New Roman"/>
+                  <w:i/>
+                </w:rPr>
+              </m:ctrlPr>
+            </m:fPr>
+            <m:num>
+              <m:r>
+                <w:rPr>
+                  <w:rFonts w:ascii="Cambria Math" w:hAnsi="Cambria Math" w:cs="Times New Roman"/>
+                </w:rPr>
+                <m:t>∂</m:t>
+              </m:r>
+              <m:r>
+                <m:rPr>
+                  <m:scr m:val="script"/>
+                </m:rPr>
+                <w:rPr>
+                  <w:rFonts w:ascii="Cambria Math" w:hAnsi="Cambria Math" w:cs="Times New Roman"/>
+                </w:rPr>
+                <m:t>L</m:t>
+              </m:r>
+            </m:num>
+            <m:den>
+              <m:r>
+                <w:rPr>
+                  <w:rFonts w:ascii="Cambria Math" w:hAnsi="Cambria Math" w:cs="Times New Roman"/>
+                </w:rPr>
+                <m:t>∂</m:t>
+              </m:r>
+              <m:sSup>
+                <m:sSupPr>
+                  <m:ctrlPr>
+                    <w:rPr>
+                      <w:rFonts w:ascii="Cambria Math" w:hAnsi="Cambria Math" w:cs="Times New Roman"/>
+                      <w:i/>
+                    </w:rPr>
+                  </m:ctrlPr>
+                </m:sSupPr>
+                <m:e>
+                  <m:r>
+                    <w:rPr>
+                      <w:rFonts w:ascii="Cambria Math" w:hAnsi="Cambria Math" w:cs="Times New Roman"/>
+                    </w:rPr>
+                    <m:t>Z</m:t>
+                  </m:r>
+                </m:e>
+                <m:sup>
+                  <m:d>
+                    <m:dPr>
+                      <m:begChr m:val="["/>
+                      <m:endChr m:val="]"/>
+                      <m:ctrlPr>
+                        <w:rPr>
+                          <w:rFonts w:ascii="Cambria Math" w:hAnsi="Cambria Math" w:cs="Times New Roman"/>
+                          <w:i/>
+                        </w:rPr>
+                      </m:ctrlPr>
+                    </m:dPr>
+                    <m:e>
+                      <m:r>
+                        <w:rPr>
+                          <w:rFonts w:ascii="Cambria Math" w:hAnsi="Cambria Math" w:cs="Times New Roman"/>
+                        </w:rPr>
+                        <m:t>1</m:t>
+                      </m:r>
+                    </m:e>
+                  </m:d>
+                </m:sup>
+              </m:sSup>
+            </m:den>
+          </m:f>
+          <m:f>
+            <m:fPr>
+              <m:ctrlPr>
+                <w:rPr>
+                  <w:rFonts w:ascii="Cambria Math" w:hAnsi="Cambria Math" w:cs="Times New Roman"/>
+                  <w:i/>
+                </w:rPr>
+              </m:ctrlPr>
+            </m:fPr>
+            <m:num>
+              <m:r>
+                <w:rPr>
+                  <w:rFonts w:ascii="Cambria Math" w:hAnsi="Cambria Math" w:cs="Times New Roman"/>
+                </w:rPr>
+                <m:t>∂</m:t>
+              </m:r>
+              <m:sSup>
+                <m:sSupPr>
+                  <m:ctrlPr>
+                    <w:rPr>
+                      <w:rFonts w:ascii="Cambria Math" w:hAnsi="Cambria Math" w:cs="Times New Roman"/>
+                      <w:i/>
+                    </w:rPr>
+                  </m:ctrlPr>
+                </m:sSupPr>
+                <m:e>
+                  <m:r>
+                    <w:rPr>
+                      <w:rFonts w:ascii="Cambria Math" w:hAnsi="Cambria Math" w:cs="Times New Roman"/>
+                    </w:rPr>
+                    <m:t>Z</m:t>
+                  </m:r>
+                </m:e>
+                <m:sup>
+                  <m:d>
+                    <m:dPr>
+                      <m:begChr m:val="["/>
+                      <m:endChr m:val="]"/>
+                      <m:ctrlPr>
+                        <w:rPr>
+                          <w:rFonts w:ascii="Cambria Math" w:hAnsi="Cambria Math" w:cs="Times New Roman"/>
+                          <w:i/>
+                        </w:rPr>
+                      </m:ctrlPr>
+                    </m:dPr>
+                    <m:e>
+                      <m:r>
+                        <w:rPr>
+                          <w:rFonts w:ascii="Cambria Math" w:hAnsi="Cambria Math" w:cs="Times New Roman"/>
+                        </w:rPr>
+                        <m:t>1</m:t>
+                      </m:r>
+                    </m:e>
+                  </m:d>
+                </m:sup>
+              </m:sSup>
+            </m:num>
+            <m:den>
+              <m:r>
+                <w:rPr>
+                  <w:rFonts w:ascii="Cambria Math" w:hAnsi="Cambria Math" w:cs="Times New Roman"/>
+                </w:rPr>
+                <m:t>∂</m:t>
+              </m:r>
+              <m:sSup>
+                <m:sSupPr>
+                  <m:ctrlPr>
+                    <w:rPr>
+                      <w:rFonts w:ascii="Cambria Math" w:hAnsi="Cambria Math" w:cs="Times New Roman"/>
+                      <w:i/>
+                    </w:rPr>
+                  </m:ctrlPr>
+                </m:sSupPr>
+                <m:e>
+                  <m:r>
+                    <w:rPr>
+                      <w:rFonts w:ascii="Cambria Math" w:hAnsi="Cambria Math" w:cs="Times New Roman"/>
+                    </w:rPr>
+                    <m:t>W</m:t>
+                  </m:r>
+                </m:e>
+                <m:sup>
+                  <m:d>
+                    <m:dPr>
+                      <m:begChr m:val="["/>
+                      <m:endChr m:val="]"/>
+                      <m:ctrlPr>
+                        <w:rPr>
+                          <w:rFonts w:ascii="Cambria Math" w:hAnsi="Cambria Math" w:cs="Times New Roman"/>
+                          <w:i/>
+                        </w:rPr>
+                      </m:ctrlPr>
+                    </m:dPr>
+                    <m:e>
+                      <m:r>
+                        <w:rPr>
+                          <w:rFonts w:ascii="Cambria Math" w:hAnsi="Cambria Math" w:cs="Times New Roman"/>
+                        </w:rPr>
+                        <m:t>1</m:t>
+                      </m:r>
+                    </m:e>
+                  </m:d>
+                </m:sup>
+              </m:sSup>
+            </m:den>
+          </m:f>
+          <m:r>
+            <w:rPr>
+              <w:rFonts w:ascii="Cambria Math" w:hAnsi="Cambria Math" w:cs="Times New Roman"/>
+            </w:rPr>
+            <m:t>=</m:t>
+          </m:r>
+          <m:r>
+            <m:rPr>
+              <m:sty m:val="p"/>
+            </m:rPr>
+            <w:rPr>
+              <w:rFonts w:ascii="Cambria Math" w:hAnsi="Cambria Math" w:cs="Times New Roman"/>
+            </w:rPr>
+            <m:t>dZ</m:t>
+          </m:r>
+          <m:r>
+            <m:rPr>
+              <m:sty m:val="p"/>
+            </m:rPr>
+            <w:rPr>
+              <w:rFonts w:ascii="Cambria Math" w:hAnsi="Cambria Math" w:cs="Times New Roman"/>
+            </w:rPr>
+            <m:t>1</m:t>
+          </m:r>
+          <m:f>
+            <m:fPr>
+              <m:ctrlPr>
+                <w:rPr>
+                  <w:rFonts w:ascii="Cambria Math" w:hAnsi="Cambria Math" w:cs="Times New Roman"/>
+                  <w:i/>
+                </w:rPr>
+              </m:ctrlPr>
+            </m:fPr>
+            <m:num>
+              <m:r>
+                <w:rPr>
+                  <w:rFonts w:ascii="Cambria Math" w:hAnsi="Cambria Math" w:cs="Times New Roman"/>
+                </w:rPr>
+                <m:t>∂</m:t>
+              </m:r>
+              <m:d>
+                <m:dPr>
+                  <m:ctrlPr>
+                    <w:rPr>
+                      <w:rFonts w:ascii="Cambria Math" w:hAnsi="Cambria Math" w:cs="Times New Roman"/>
+                      <w:i/>
+                    </w:rPr>
+                  </m:ctrlPr>
+                </m:dPr>
+                <m:e>
+                  <m:sSup>
+                    <m:sSupPr>
+                      <m:ctrlPr>
+                        <w:rPr>
+                          <w:rFonts w:ascii="Cambria Math" w:eastAsiaTheme="minorEastAsia" w:hAnsi="Cambria Math" w:cs="Consolas"/>
+                          <w:i/>
+                        </w:rPr>
+                      </m:ctrlPr>
+                    </m:sSupPr>
+                    <m:e>
+                      <m:r>
+                        <w:rPr>
+                          <w:rFonts w:ascii="Cambria Math" w:eastAsiaTheme="minorEastAsia" w:hAnsi="Cambria Math" w:cs="Consolas"/>
+                        </w:rPr>
+                        <m:t>W</m:t>
+                      </m:r>
+                    </m:e>
+                    <m:sup>
+                      <m:d>
+                        <m:dPr>
+                          <m:begChr m:val="["/>
+                          <m:endChr m:val="]"/>
+                          <m:ctrlPr>
+                            <w:rPr>
+                              <w:rFonts w:ascii="Cambria Math" w:eastAsiaTheme="minorEastAsia" w:hAnsi="Cambria Math" w:cs="Consolas"/>
+                              <w:i/>
+                            </w:rPr>
+                          </m:ctrlPr>
+                        </m:dPr>
+                        <m:e>
+                          <m:r>
+                            <w:rPr>
+                              <w:rFonts w:ascii="Cambria Math" w:eastAsiaTheme="minorEastAsia" w:hAnsi="Cambria Math" w:cs="Consolas"/>
+                            </w:rPr>
+                            <m:t>1</m:t>
+                          </m:r>
+                        </m:e>
+                      </m:d>
+                    </m:sup>
+                  </m:sSup>
+                  <m:r>
+                    <w:rPr>
+                      <w:rFonts w:ascii="Cambria Math" w:eastAsiaTheme="minorEastAsia" w:hAnsi="Cambria Math" w:cs="Consolas"/>
+                    </w:rPr>
+                    <m:t>X</m:t>
+                  </m:r>
+                  <m:r>
+                    <w:rPr>
+                      <w:rFonts w:ascii="Cambria Math" w:eastAsiaTheme="minorEastAsia" w:hAnsi="Cambria Math" w:cs="Consolas"/>
+                    </w:rPr>
+                    <m:t>+</m:t>
+                  </m:r>
+                  <m:sSup>
+                    <m:sSupPr>
+                      <m:ctrlPr>
+                        <w:rPr>
+                          <w:rFonts w:ascii="Cambria Math" w:eastAsiaTheme="minorEastAsia" w:hAnsi="Cambria Math" w:cs="Consolas"/>
+                          <w:i/>
+                        </w:rPr>
+                      </m:ctrlPr>
+                    </m:sSupPr>
+                    <m:e>
+                      <m:r>
+                        <m:rPr>
+                          <m:sty m:val="bi"/>
+                        </m:rPr>
+                        <w:rPr>
+                          <w:rFonts w:ascii="Cambria Math" w:eastAsiaTheme="minorEastAsia" w:hAnsi="Cambria Math" w:cs="Consolas"/>
+                        </w:rPr>
+                        <m:t>b</m:t>
+                      </m:r>
+                      <m:ctrlPr>
+                        <w:rPr>
+                          <w:rFonts w:ascii="Cambria Math" w:eastAsiaTheme="minorEastAsia" w:hAnsi="Cambria Math" w:cs="Consolas"/>
+                          <w:b/>
+                          <w:i/>
+                        </w:rPr>
+                      </m:ctrlPr>
+                    </m:e>
+                    <m:sup>
+                      <m:d>
+                        <m:dPr>
+                          <m:begChr m:val="["/>
+                          <m:endChr m:val="]"/>
+                          <m:ctrlPr>
+                            <w:rPr>
+                              <w:rFonts w:ascii="Cambria Math" w:eastAsiaTheme="minorEastAsia" w:hAnsi="Cambria Math" w:cs="Consolas"/>
+                              <w:i/>
+                            </w:rPr>
+                          </m:ctrlPr>
+                        </m:dPr>
+                        <m:e>
+                          <m:r>
+                            <w:rPr>
+                              <w:rFonts w:ascii="Cambria Math" w:eastAsiaTheme="minorEastAsia" w:hAnsi="Cambria Math" w:cs="Consolas"/>
+                            </w:rPr>
+                            <m:t>1</m:t>
+                          </m:r>
+                        </m:e>
+                      </m:d>
+                    </m:sup>
+                  </m:sSup>
+                </m:e>
+              </m:d>
+            </m:num>
+            <m:den>
+              <m:r>
+                <w:rPr>
+                  <w:rFonts w:ascii="Cambria Math" w:hAnsi="Cambria Math" w:cs="Times New Roman"/>
+                </w:rPr>
+                <m:t>∂</m:t>
+              </m:r>
+              <m:sSup>
+                <m:sSupPr>
+                  <m:ctrlPr>
+                    <w:rPr>
+                      <w:rFonts w:ascii="Cambria Math" w:hAnsi="Cambria Math" w:cs="Times New Roman"/>
+                      <w:i/>
+                    </w:rPr>
+                  </m:ctrlPr>
+                </m:sSupPr>
+                <m:e>
+                  <m:r>
+                    <w:rPr>
+                      <w:rFonts w:ascii="Cambria Math" w:hAnsi="Cambria Math" w:cs="Times New Roman"/>
+                    </w:rPr>
+                    <m:t>W</m:t>
+                  </m:r>
+                </m:e>
+                <m:sup>
+                  <m:d>
+                    <m:dPr>
+                      <m:begChr m:val="["/>
+                      <m:endChr m:val="]"/>
+                      <m:ctrlPr>
+                        <w:rPr>
+                          <w:rFonts w:ascii="Cambria Math" w:hAnsi="Cambria Math" w:cs="Times New Roman"/>
+                          <w:i/>
+                        </w:rPr>
+                      </m:ctrlPr>
+                    </m:dPr>
+                    <m:e>
+                      <m:r>
+                        <w:rPr>
+                          <w:rFonts w:ascii="Cambria Math" w:hAnsi="Cambria Math" w:cs="Times New Roman"/>
+                        </w:rPr>
+                        <m:t>1</m:t>
+                      </m:r>
+                    </m:e>
+                  </m:d>
+                </m:sup>
+              </m:sSup>
+            </m:den>
+          </m:f>
+          <m:r>
+            <m:rPr>
+              <m:sty m:val="p"/>
+            </m:rPr>
+            <w:rPr>
+              <w:rFonts w:ascii="Cambria Math" w:hAnsi="Cambria Math" w:cs="Times New Roman"/>
+            </w:rPr>
+            <m:t>=</m:t>
+          </m:r>
+          <m:limLow>
+            <m:limLowPr>
+              <m:ctrlPr>
+                <w:rPr>
+                  <w:rFonts w:ascii="Cambria Math" w:hAnsi="Cambria Math" w:cs="Times New Roman"/>
+                </w:rPr>
+              </m:ctrlPr>
+            </m:limLowPr>
+            <m:e>
+              <m:groupChr>
+                <m:groupChrPr>
+                  <m:ctrlPr>
+                    <w:rPr>
+                      <w:rFonts w:ascii="Cambria Math" w:hAnsi="Cambria Math" w:cs="Times New Roman"/>
+                    </w:rPr>
+                  </m:ctrlPr>
+                </m:groupChrPr>
+                <m:e>
+                  <m:r>
+                    <m:rPr>
+                      <m:sty m:val="p"/>
+                    </m:rPr>
+                    <w:rPr>
+                      <w:rFonts w:ascii="Cambria Math" w:hAnsi="Cambria Math" w:cs="Times New Roman"/>
+                    </w:rPr>
+                    <m:t>dZ</m:t>
+                  </m:r>
+                  <m:r>
+                    <m:rPr>
+                      <m:sty m:val="p"/>
+                    </m:rPr>
+                    <w:rPr>
+                      <w:rFonts w:ascii="Cambria Math" w:hAnsi="Cambria Math" w:cs="Times New Roman"/>
+                    </w:rPr>
+                    <m:t>1</m:t>
+                  </m:r>
+                </m:e>
+              </m:groupChr>
+            </m:e>
+            <m:lim>
+              <m:d>
+                <m:dPr>
+                  <m:ctrlPr>
+                    <w:rPr>
+                      <w:rFonts w:ascii="Cambria Math" w:hAnsi="Cambria Math" w:cs="Times New Roman"/>
+                      <w:i/>
+                    </w:rPr>
+                  </m:ctrlPr>
+                </m:dPr>
+                <m:e>
+                  <m:sSub>
+                    <m:sSubPr>
+                      <m:ctrlPr>
+                        <w:rPr>
+                          <w:rFonts w:ascii="Cambria Math" w:eastAsiaTheme="minorEastAsia" w:hAnsi="Cambria Math" w:cs="Consolas"/>
+                          <w:i/>
+                        </w:rPr>
+                      </m:ctrlPr>
+                    </m:sSubPr>
+                    <m:e>
+                      <m:r>
+                        <w:rPr>
+                          <w:rFonts w:ascii="Cambria Math" w:eastAsiaTheme="minorEastAsia" w:hAnsi="Cambria Math" w:cs="Consolas"/>
+                        </w:rPr>
+                        <m:t>N</m:t>
+                      </m:r>
+                    </m:e>
+                    <m:sub>
+                      <m:r>
+                        <w:rPr>
+                          <w:rFonts w:ascii="Cambria Math" w:eastAsiaTheme="minorEastAsia" w:hAnsi="Cambria Math" w:cs="Consolas"/>
+                        </w:rPr>
+                        <m:t>1</m:t>
+                      </m:r>
+                    </m:sub>
+                  </m:sSub>
+                  <m:r>
+                    <w:rPr>
+                      <w:rFonts w:ascii="Cambria Math" w:eastAsiaTheme="minorEastAsia" w:hAnsi="Cambria Math" w:cs="Consolas"/>
+                    </w:rPr>
+                    <m:t>×M</m:t>
+                  </m:r>
+                </m:e>
+              </m:d>
+            </m:lim>
+          </m:limLow>
+          <m:r>
+            <w:rPr>
+              <w:rFonts w:ascii="Cambria Math" w:eastAsiaTheme="minorEastAsia" w:hAnsi="Cambria Math" w:cs="Consolas"/>
+            </w:rPr>
+            <m:t>∙</m:t>
+          </m:r>
+          <m:limLow>
+            <m:limLowPr>
+              <m:ctrlPr>
+                <w:rPr>
+                  <w:rFonts w:ascii="Cambria Math" w:hAnsi="Cambria Math" w:cs="Times New Roman"/>
+                </w:rPr>
+              </m:ctrlPr>
+            </m:limLowPr>
+            <m:e>
+              <m:groupChr>
+                <m:groupChrPr>
+                  <m:ctrlPr>
+                    <w:rPr>
+                      <w:rFonts w:ascii="Cambria Math" w:hAnsi="Cambria Math" w:cs="Times New Roman"/>
+                    </w:rPr>
+                  </m:ctrlPr>
+                </m:groupChrPr>
+                <m:e>
+                  <m:r>
+                    <w:rPr>
+                      <w:rFonts w:ascii="Cambria Math" w:hAnsi="Cambria Math" w:cs="Times New Roman"/>
+                    </w:rPr>
+                    <m:t xml:space="preserve"> </m:t>
+                  </m:r>
+                  <m:sSup>
+                    <m:sSupPr>
+                      <m:ctrlPr>
+                        <w:rPr>
+                          <w:rFonts w:ascii="Cambria Math" w:hAnsi="Cambria Math" w:cs="Times New Roman"/>
+                        </w:rPr>
+                      </m:ctrlPr>
+                    </m:sSupPr>
+                    <m:e>
+                      <m:r>
+                        <w:rPr>
+                          <w:rFonts w:ascii="Cambria Math" w:hAnsi="Cambria Math" w:cs="Times New Roman"/>
+                        </w:rPr>
+                        <m:t>X</m:t>
+                      </m:r>
+                    </m:e>
+                    <m:sup>
+                      <m:r>
+                        <w:rPr>
+                          <w:rFonts w:ascii="Cambria Math" w:hAnsi="Cambria Math" w:cs="Times New Roman"/>
+                        </w:rPr>
+                        <m:t>T</m:t>
+                      </m:r>
+                    </m:sup>
+                  </m:sSup>
+                </m:e>
+              </m:groupChr>
+            </m:e>
+            <m:lim>
+              <m:d>
+                <m:dPr>
+                  <m:ctrlPr>
+                    <w:rPr>
+                      <w:rFonts w:ascii="Cambria Math" w:hAnsi="Cambria Math" w:cs="Times New Roman"/>
+                      <w:i/>
+                    </w:rPr>
+                  </m:ctrlPr>
+                </m:dPr>
+                <m:e>
+                  <m:r>
+                    <w:rPr>
+                      <w:rFonts w:ascii="Cambria Math" w:eastAsiaTheme="minorEastAsia" w:hAnsi="Cambria Math" w:cs="Consolas"/>
+                    </w:rPr>
+                    <m:t>M×</m:t>
+                  </m:r>
+                  <m:sSub>
+                    <m:sSubPr>
+                      <m:ctrlPr>
+                        <w:rPr>
+                          <w:rFonts w:ascii="Cambria Math" w:eastAsiaTheme="minorEastAsia" w:hAnsi="Cambria Math" w:cs="Consolas"/>
+                          <w:i/>
+                        </w:rPr>
+                      </m:ctrlPr>
+                    </m:sSubPr>
+                    <m:e>
+                      <m:r>
+                        <w:rPr>
+                          <w:rFonts w:ascii="Cambria Math" w:eastAsiaTheme="minorEastAsia" w:hAnsi="Cambria Math" w:cs="Consolas"/>
+                        </w:rPr>
+                        <m:t>N</m:t>
+                      </m:r>
+                    </m:e>
+                    <m:sub>
+                      <m:r>
+                        <w:rPr>
+                          <w:rFonts w:ascii="Cambria Math" w:eastAsiaTheme="minorEastAsia" w:hAnsi="Cambria Math" w:cs="Consolas"/>
+                        </w:rPr>
+                        <m:t>0</m:t>
+                      </m:r>
+                    </m:sub>
+                  </m:sSub>
+                </m:e>
+              </m:d>
+            </m:lim>
+          </m:limLow>
+          <m:r>
+            <w:rPr>
+              <w:rFonts w:ascii="Cambria Math" w:eastAsiaTheme="minorEastAsia" w:hAnsi="Cambria Math" w:cs="Consolas"/>
+            </w:rPr>
+            <m:t>∈</m:t>
+          </m:r>
+          <m:sSup>
+            <m:sSupPr>
+              <m:ctrlPr>
+                <w:rPr>
+                  <w:rFonts w:ascii="Cambria Math" w:eastAsiaTheme="minorEastAsia" w:hAnsi="Cambria Math" w:cs="Consolas"/>
+                  <w:i/>
+                </w:rPr>
+              </m:ctrlPr>
+            </m:sSupPr>
+            <m:e>
+              <m:r>
+                <m:rPr>
+                  <m:scr m:val="double-struck"/>
+                </m:rPr>
+                <w:rPr>
+                  <w:rFonts w:ascii="Cambria Math" w:eastAsiaTheme="minorEastAsia" w:hAnsi="Cambria Math" w:cs="Consolas"/>
+                </w:rPr>
+                <m:t>R</m:t>
+              </m:r>
+            </m:e>
+            <m:sup>
+              <m:sSub>
+                <m:sSubPr>
+                  <m:ctrlPr>
+                    <w:rPr>
+                      <w:rFonts w:ascii="Cambria Math" w:eastAsiaTheme="minorEastAsia" w:hAnsi="Cambria Math" w:cs="Consolas"/>
+                      <w:i/>
+                    </w:rPr>
+                  </m:ctrlPr>
+                </m:sSubPr>
+                <m:e>
+                  <m:r>
+                    <w:rPr>
+                      <w:rFonts w:ascii="Cambria Math" w:eastAsiaTheme="minorEastAsia" w:hAnsi="Cambria Math" w:cs="Consolas"/>
+                    </w:rPr>
+                    <m:t>N</m:t>
+                  </m:r>
+                </m:e>
+                <m:sub>
+                  <m:r>
+                    <w:rPr>
+                      <w:rFonts w:ascii="Cambria Math" w:eastAsiaTheme="minorEastAsia" w:hAnsi="Cambria Math" w:cs="Consolas"/>
+                    </w:rPr>
+                    <m:t>1</m:t>
+                  </m:r>
+                </m:sub>
+              </m:sSub>
+              <m:r>
+                <w:rPr>
+                  <w:rFonts w:ascii="Cambria Math" w:eastAsiaTheme="minorEastAsia" w:hAnsi="Cambria Math" w:cs="Consolas"/>
+                </w:rPr>
+                <m:t>×</m:t>
+              </m:r>
+              <m:sSub>
+                <m:sSubPr>
+                  <m:ctrlPr>
+                    <w:rPr>
+                      <w:rFonts w:ascii="Cambria Math" w:eastAsiaTheme="minorEastAsia" w:hAnsi="Cambria Math" w:cs="Consolas"/>
+                      <w:i/>
+                    </w:rPr>
+                  </m:ctrlPr>
+                </m:sSubPr>
+                <m:e>
+                  <m:r>
+                    <w:rPr>
+                      <w:rFonts w:ascii="Cambria Math" w:eastAsiaTheme="minorEastAsia" w:hAnsi="Cambria Math" w:cs="Consolas"/>
+                    </w:rPr>
+                    <m:t>N</m:t>
+                  </m:r>
+                </m:e>
+                <m:sub>
+                  <m:r>
+                    <w:rPr>
+                      <w:rFonts w:ascii="Cambria Math" w:eastAsiaTheme="minorEastAsia" w:hAnsi="Cambria Math" w:cs="Consolas"/>
+                    </w:rPr>
+                    <m:t>0</m:t>
+                  </m:r>
+                </m:sub>
+              </m:sSub>
+            </m:sup>
+          </m:sSup>
+        </m:oMath>
+      </m:oMathPara>
+    </w:p>
+    <w:p>
+      <w:pPr>
+        <w:rPr>
+          <w:rFonts w:ascii="Times New Roman" w:eastAsiaTheme="minorEastAsia" w:hAnsi="Times New Roman" w:cs="Times New Roman"/>
+        </w:rPr>
+      </w:pPr>
+      <m:oMathPara>
+        <m:oMath>
+          <m:r>
+            <m:rPr>
+              <m:sty m:val="p"/>
+            </m:rPr>
+            <w:rPr>
+              <w:rFonts w:ascii="Cambria Math" w:hAnsi="Cambria Math" w:cs="Times New Roman"/>
+            </w:rPr>
+            <m:t>db</m:t>
+          </m:r>
+          <m:r>
+            <m:rPr>
+              <m:sty m:val="p"/>
+            </m:rPr>
+            <w:rPr>
+              <w:rFonts w:ascii="Cambria Math" w:hAnsi="Cambria Math" w:cs="Times New Roman"/>
+            </w:rPr>
+            <m:t>1</m:t>
+          </m:r>
+          <m:r>
+            <w:rPr>
+              <w:rFonts w:ascii="Cambria Math" w:hAnsi="Cambria Math" w:cs="Times New Roman"/>
+            </w:rPr>
+            <m:t>=</m:t>
+          </m:r>
+          <m:r>
+            <m:rPr>
+              <m:sty m:val="p"/>
+            </m:rPr>
+            <w:rPr>
+              <w:rFonts w:ascii="Cambria Math" w:hAnsi="Cambria Math" w:cs="Times New Roman"/>
+            </w:rPr>
+            <m:t>sum across rows of dZ</m:t>
+          </m:r>
+          <m:r>
+            <m:rPr>
+              <m:sty m:val="p"/>
+            </m:rPr>
+            <w:rPr>
+              <w:rFonts w:ascii="Cambria Math" w:hAnsi="Cambria Math" w:cs="Times New Roman"/>
+            </w:rPr>
+            <m:t>1</m:t>
+          </m:r>
+          <m:r>
+            <w:rPr>
+              <w:rFonts w:ascii="Cambria Math" w:eastAsiaTheme="minorEastAsia" w:hAnsi="Cambria Math" w:cs="Consolas"/>
+            </w:rPr>
+            <m:t>∈</m:t>
+          </m:r>
+          <m:sSup>
+            <m:sSupPr>
+              <m:ctrlPr>
+                <w:rPr>
+                  <w:rFonts w:ascii="Cambria Math" w:eastAsiaTheme="minorEastAsia" w:hAnsi="Cambria Math" w:cs="Consolas"/>
+                  <w:i/>
+                </w:rPr>
+              </m:ctrlPr>
+            </m:sSupPr>
+            <m:e>
+              <m:r>
+                <m:rPr>
+                  <m:scr m:val="double-struck"/>
+                </m:rPr>
+                <w:rPr>
+                  <w:rFonts w:ascii="Cambria Math" w:eastAsiaTheme="minorEastAsia" w:hAnsi="Cambria Math" w:cs="Consolas"/>
+                </w:rPr>
+                <m:t>R</m:t>
+              </m:r>
+            </m:e>
+            <m:sup>
+              <m:sSub>
+                <m:sSubPr>
+                  <m:ctrlPr>
+                    <w:rPr>
+                      <w:rFonts w:ascii="Cambria Math" w:eastAsiaTheme="minorEastAsia" w:hAnsi="Cambria Math" w:cs="Consolas"/>
+                      <w:i/>
+                    </w:rPr>
+                  </m:ctrlPr>
+                </m:sSubPr>
+                <m:e>
+                  <m:r>
+                    <w:rPr>
+                      <w:rFonts w:ascii="Cambria Math" w:eastAsiaTheme="minorEastAsia" w:hAnsi="Cambria Math" w:cs="Consolas"/>
+                    </w:rPr>
+                    <m:t>N</m:t>
+                  </m:r>
+                </m:e>
+                <m:sub>
+                  <m:r>
+                    <w:rPr>
+                      <w:rFonts w:ascii="Cambria Math" w:eastAsiaTheme="minorEastAsia" w:hAnsi="Cambria Math" w:cs="Consolas"/>
+                    </w:rPr>
+                    <m:t>1</m:t>
+                  </m:r>
+                </m:sub>
+              </m:sSub>
+              <m:r>
+                <w:rPr>
+                  <w:rFonts w:ascii="Cambria Math" w:eastAsiaTheme="minorEastAsia" w:hAnsi="Cambria Math" w:cs="Consolas"/>
+                </w:rPr>
+                <m:t>×1</m:t>
+              </m:r>
+            </m:sup>
+          </m:sSup>
+        </m:oMath>
+      </m:oMathPara>
+    </w:p>
+    <w:p>
+      <w:pPr>
+        <w:rPr>
+          <w:rFonts w:ascii="Times New Roman" w:eastAsiaTheme="minorEastAsia" w:hAnsi="Times New Roman" w:cs="Times New Roman"/>
           <w:b/>
         </w:rPr>
       </w:pPr>
@@ -20730,31 +22074,10 @@
       <w:pPr>
         <w:rPr>
           <w:rFonts w:ascii="Times New Roman" w:eastAsiaTheme="minorEastAsia" w:hAnsi="Times New Roman" w:cs="Times New Roman"/>
-          <w:b/>
         </w:rPr>
       </w:pPr>
-    </w:p>
-    <w:p>
-      <w:pPr>
-        <w:rPr>
-          <w:rFonts w:ascii="Times New Roman" w:eastAsiaTheme="minorEastAsia" w:hAnsi="Times New Roman" w:cs="Times New Roman"/>
-          <w:b/>
-        </w:rPr>
-      </w:pPr>
-      <w:r>
-        <w:rPr>
-          <w:rFonts w:ascii="Times New Roman" w:eastAsiaTheme="minorEastAsia" w:hAnsi="Times New Roman" w:cs="Times New Roman"/>
-          <w:b/>
-        </w:rPr>
-        <w:br w:type="page"/>
-      </w:r>
-    </w:p>
-    <w:p>
-      <w:pPr>
-        <w:rPr>
-          <w:rFonts w:ascii="Times New Roman" w:eastAsiaTheme="minorEastAsia" w:hAnsi="Times New Roman" w:cs="Times New Roman"/>
-        </w:rPr>
-      </w:pPr>
+      <w:bookmarkStart w:id="1" w:name="_GoBack"/>
+      <w:bookmarkEnd w:id="1"/>
       <w:r>
         <w:rPr>
           <w:rFonts w:ascii="Times New Roman" w:eastAsiaTheme="minorEastAsia" w:hAnsi="Times New Roman" w:cs="Times New Roman"/>
@@ -20936,13 +22259,7 @@
           <w:rPr>
             <w:rFonts w:ascii="Cambria Math" w:eastAsiaTheme="minorEastAsia" w:hAnsi="Cambria Math" w:cs="Consolas"/>
           </w:rPr>
-          <m:t>a=</m:t>
-        </m:r>
-        <m:r>
-          <w:rPr>
-            <w:rFonts w:ascii="Cambria Math" w:eastAsiaTheme="minorEastAsia" w:hAnsi="Cambria Math" w:cs="Consolas"/>
-          </w:rPr>
-          <m:t>g</m:t>
+          <m:t>a=g</m:t>
         </m:r>
         <m:d>
           <m:dPr>
@@ -21033,13 +22350,7 @@
                   <w:rPr>
                     <w:rFonts w:ascii="Cambria Math" w:eastAsiaTheme="minorEastAsia" w:hAnsi="Cambria Math" w:cs="Consolas"/>
                   </w:rPr>
-                  <m:t>1</m:t>
-                </m:r>
-                <m:r>
-                  <w:rPr>
-                    <w:rFonts w:ascii="Cambria Math" w:eastAsiaTheme="minorEastAsia" w:hAnsi="Cambria Math" w:cs="Consolas"/>
-                  </w:rPr>
-                  <m:t>+</m:t>
+                  <m:t>1+</m:t>
                 </m:r>
                 <m:sSup>
                   <m:sSupPr>
@@ -21782,13 +23093,7 @@
             <w:rPr>
               <w:rFonts w:ascii="Cambria Math" w:eastAsiaTheme="minorEastAsia" w:hAnsi="Cambria Math" w:cs="Consolas"/>
             </w:rPr>
-            <m:t>;</m:t>
-          </m:r>
-          <m:r>
-            <w:rPr>
-              <w:rFonts w:ascii="Cambria Math" w:eastAsiaTheme="minorEastAsia" w:hAnsi="Cambria Math" w:cs="Consolas"/>
-            </w:rPr>
-            <m:t xml:space="preserve">       </m:t>
+            <m:t xml:space="preserve">;       </m:t>
           </m:r>
           <m:sSub>
             <m:sSubPr>
@@ -21832,6 +23137,9 @@
             <m:t xml:space="preserve"> </m:t>
           </m:r>
           <m:r>
+            <m:rPr>
+              <m:sty m:val="p"/>
+            </m:rPr>
             <w:rPr>
               <w:rFonts w:ascii="Times New Roman" w:eastAsiaTheme="minorEastAsia" w:hAnsi="Times New Roman" w:cs="Times New Roman"/>
             </w:rPr>
@@ -22615,6 +23923,9 @@
             </m:e>
           </m:d>
           <m:r>
+            <m:rPr>
+              <m:sty m:val="p"/>
+            </m:rPr>
             <w:rPr>
               <w:rFonts w:ascii="Times New Roman" w:eastAsiaTheme="minorEastAsia" w:hAnsi="Times New Roman" w:cs="Times New Roman"/>
               <w:color w:val="00B050"/>
@@ -23932,6 +25243,9 @@
             </m:sup>
           </m:sSup>
           <m:r>
+            <m:rPr>
+              <m:sty m:val="p"/>
+            </m:rPr>
             <w:rPr>
               <w:rFonts w:ascii="Times New Roman" w:eastAsiaTheme="minorEastAsia" w:hAnsi="Times New Roman" w:cs="Times New Roman"/>
               <w:color w:val="00B050"/>
@@ -24518,6 +25832,9 @@
             </m:sup>
           </m:sSup>
           <m:r>
+            <m:rPr>
+              <m:sty m:val="p"/>
+            </m:rPr>
             <w:rPr>
               <w:rFonts w:ascii="Times New Roman" w:eastAsiaTheme="minorEastAsia" w:hAnsi="Times New Roman" w:cs="Times New Roman"/>
               <w:color w:val="00B050"/>
@@ -24795,6 +26112,9 @@
             </m:e>
           </m:d>
           <m:r>
+            <m:rPr>
+              <m:sty m:val="p"/>
+            </m:rPr>
             <w:rPr>
               <w:rFonts w:ascii="Times New Roman" w:eastAsiaTheme="minorEastAsia" w:hAnsi="Times New Roman" w:cs="Times New Roman"/>
               <w:color w:val="00B050"/>
@@ -25185,6 +26505,9 @@
             </m:e>
           </m:d>
           <m:r>
+            <m:rPr>
+              <m:sty m:val="p"/>
+            </m:rPr>
             <w:rPr>
               <w:rFonts w:ascii="Times New Roman" w:eastAsiaTheme="minorEastAsia" w:hAnsi="Times New Roman" w:cs="Times New Roman"/>
               <w:color w:val="00B050"/>
@@ -25685,21 +27008,7 @@
         <w:rPr>
           <w:rFonts w:ascii="Times New Roman" w:eastAsiaTheme="minorEastAsia" w:hAnsi="Times New Roman" w:cs="Times New Roman"/>
         </w:rPr>
-        <w:t xml:space="preserve"> tra</w:t>
-      </w:r>
-      <w:proofErr w:type="spellStart"/>
-      <w:r>
-        <w:rPr>
-          <w:rFonts w:ascii="Times New Roman" w:eastAsiaTheme="minorEastAsia" w:hAnsi="Times New Roman" w:cs="Times New Roman"/>
-        </w:rPr>
-        <w:t>ining</w:t>
-      </w:r>
-      <w:proofErr w:type="spellEnd"/>
-      <w:r>
-        <w:rPr>
-          <w:rFonts w:ascii="Times New Roman" w:eastAsiaTheme="minorEastAsia" w:hAnsi="Times New Roman" w:cs="Times New Roman"/>
-        </w:rPr>
-        <w:t xml:space="preserve"> examples with:</w:t>
+        <w:t xml:space="preserve"> training examples with:</w:t>
       </w:r>
     </w:p>
     <w:p>
@@ -25859,13 +27168,7 @@
                   <w:rPr>
                     <w:rFonts w:ascii="Cambria Math" w:eastAsiaTheme="minorEastAsia" w:hAnsi="Cambria Math" w:cs="Consolas"/>
                   </w:rPr>
-                  <m:t>0,</m:t>
-                </m:r>
-                <m:r>
-                  <w:rPr>
-                    <w:rFonts w:ascii="Cambria Math" w:eastAsiaTheme="minorEastAsia" w:hAnsi="Cambria Math" w:cs="Consolas"/>
-                  </w:rPr>
-                  <m:t>z</m:t>
+                  <m:t>0,z</m:t>
                 </m:r>
               </m:e>
             </m:d>
@@ -25911,31 +27214,7 @@
                     <w:sz w:val="20"/>
                     <w:szCs w:val="20"/>
                   </w:rPr>
-                  <m:t>z</m:t>
-                </m:r>
-                <m:r>
-                  <w:rPr>
-                    <w:rFonts w:ascii="Cambria Math" w:hAnsi="Cambria Math" w:cs="Times New Roman"/>
-                    <w:sz w:val="20"/>
-                    <w:szCs w:val="20"/>
-                  </w:rPr>
-                  <m:t>,  &amp;</m:t>
-                </m:r>
-                <m:r>
-                  <w:rPr>
-                    <w:rFonts w:ascii="Cambria Math" w:hAnsi="Cambria Math" w:cs="Times New Roman"/>
-                    <w:sz w:val="20"/>
-                    <w:szCs w:val="20"/>
-                  </w:rPr>
-                  <m:t>z&gt;</m:t>
-                </m:r>
-                <m:r>
-                  <w:rPr>
-                    <w:rFonts w:ascii="Cambria Math" w:hAnsi="Cambria Math" w:cs="Times New Roman"/>
-                    <w:sz w:val="20"/>
-                    <w:szCs w:val="20"/>
-                  </w:rPr>
-                  <m:t>0</m:t>
+                  <m:t>z,  &amp;z&gt;0</m:t>
                 </m:r>
               </m:e>
               <m:e>
@@ -25945,31 +27224,7 @@
                     <w:sz w:val="20"/>
                     <w:szCs w:val="20"/>
                   </w:rPr>
-                  <m:t>0</m:t>
-                </m:r>
-                <m:r>
-                  <w:rPr>
-                    <w:rFonts w:ascii="Cambria Math" w:hAnsi="Cambria Math" w:cs="Times New Roman"/>
-                    <w:sz w:val="20"/>
-                    <w:szCs w:val="20"/>
-                  </w:rPr>
-                  <m:t xml:space="preserve">,  </m:t>
-                </m:r>
-                <m:r>
-                  <w:rPr>
-                    <w:rFonts w:ascii="Cambria Math" w:hAnsi="Cambria Math" w:cs="Times New Roman"/>
-                    <w:sz w:val="20"/>
-                    <w:szCs w:val="20"/>
-                  </w:rPr>
-                  <m:t>z≤</m:t>
-                </m:r>
-                <m:r>
-                  <w:rPr>
-                    <w:rFonts w:ascii="Cambria Math" w:hAnsi="Cambria Math" w:cs="Times New Roman"/>
-                    <w:sz w:val="20"/>
-                    <w:szCs w:val="20"/>
-                  </w:rPr>
-                  <m:t>0</m:t>
+                  <m:t>0,  z≤0</m:t>
                 </m:r>
               </m:e>
             </m:eqArr>
@@ -26073,31 +27328,7 @@
                     <w:sz w:val="20"/>
                     <w:szCs w:val="20"/>
                   </w:rPr>
-                  <m:t>1</m:t>
-                </m:r>
-                <m:r>
-                  <w:rPr>
-                    <w:rFonts w:ascii="Cambria Math" w:hAnsi="Cambria Math" w:cs="Times New Roman"/>
-                    <w:sz w:val="20"/>
-                    <w:szCs w:val="20"/>
-                  </w:rPr>
-                  <m:t>,  &amp;</m:t>
-                </m:r>
-                <m:r>
-                  <w:rPr>
-                    <w:rFonts w:ascii="Cambria Math" w:hAnsi="Cambria Math" w:cs="Times New Roman"/>
-                    <w:sz w:val="20"/>
-                    <w:szCs w:val="20"/>
-                  </w:rPr>
-                  <m:t>z&gt;</m:t>
-                </m:r>
-                <m:r>
-                  <w:rPr>
-                    <w:rFonts w:ascii="Cambria Math" w:hAnsi="Cambria Math" w:cs="Times New Roman"/>
-                    <w:sz w:val="20"/>
-                    <w:szCs w:val="20"/>
-                  </w:rPr>
-                  <m:t>0</m:t>
+                  <m:t>1,  &amp;z&gt;0</m:t>
                 </m:r>
               </m:e>
               <m:e>
@@ -26107,31 +27338,7 @@
                     <w:sz w:val="20"/>
                     <w:szCs w:val="20"/>
                   </w:rPr>
-                  <m:t>0</m:t>
-                </m:r>
-                <m:r>
-                  <w:rPr>
-                    <w:rFonts w:ascii="Cambria Math" w:hAnsi="Cambria Math" w:cs="Times New Roman"/>
-                    <w:sz w:val="20"/>
-                    <w:szCs w:val="20"/>
-                  </w:rPr>
-                  <m:t xml:space="preserve">,  </m:t>
-                </m:r>
-                <m:r>
-                  <w:rPr>
-                    <w:rFonts w:ascii="Cambria Math" w:hAnsi="Cambria Math" w:cs="Times New Roman"/>
-                    <w:sz w:val="20"/>
-                    <w:szCs w:val="20"/>
-                  </w:rPr>
-                  <m:t>z≤</m:t>
-                </m:r>
-                <m:r>
-                  <w:rPr>
-                    <w:rFonts w:ascii="Cambria Math" w:hAnsi="Cambria Math" w:cs="Times New Roman"/>
-                    <w:sz w:val="20"/>
-                    <w:szCs w:val="20"/>
-                  </w:rPr>
-                  <m:t>0</m:t>
+                  <m:t>0,  z≤0</m:t>
                 </m:r>
               </m:e>
             </m:eqArr>
@@ -29551,21 +30758,7 @@
         <w:rPr>
           <w:rFonts w:ascii="Times New Roman" w:eastAsiaTheme="minorEastAsia" w:hAnsi="Times New Roman" w:cs="Times New Roman"/>
         </w:rPr>
-        <w:t xml:space="preserve"> tra</w:t>
-      </w:r>
-      <w:proofErr w:type="spellStart"/>
-      <w:r>
-        <w:rPr>
-          <w:rFonts w:ascii="Times New Roman" w:eastAsiaTheme="minorEastAsia" w:hAnsi="Times New Roman" w:cs="Times New Roman"/>
-        </w:rPr>
-        <w:t>ining</w:t>
-      </w:r>
-      <w:proofErr w:type="spellEnd"/>
-      <w:r>
-        <w:rPr>
-          <w:rFonts w:ascii="Times New Roman" w:eastAsiaTheme="minorEastAsia" w:hAnsi="Times New Roman" w:cs="Times New Roman"/>
-        </w:rPr>
-        <w:t xml:space="preserve"> examples with:</w:t>
+        <w:t xml:space="preserve"> training examples with:</w:t>
       </w:r>
     </w:p>
     <w:p>
@@ -29619,13 +30812,7 @@
         <w:rPr>
           <w:rFonts w:ascii="Times New Roman" w:eastAsiaTheme="minorEastAsia" w:hAnsi="Times New Roman" w:cs="Times New Roman"/>
         </w:rPr>
-        <w:t>Output a</w:t>
-      </w:r>
-      <w:r>
-        <w:rPr>
-          <w:rFonts w:ascii="Times New Roman" w:eastAsiaTheme="minorEastAsia" w:hAnsi="Times New Roman" w:cs="Times New Roman"/>
-        </w:rPr>
-        <w:t>ctivation Functions</w:t>
+        <w:t>Output activation Functions</w:t>
       </w:r>
       <w:r>
         <w:rPr>
@@ -29687,28 +30874,1197 @@
       <w:pPr>
         <w:rPr>
           <w:rFonts w:ascii="Times New Roman" w:eastAsiaTheme="minorEastAsia" w:hAnsi="Times New Roman" w:cs="Times New Roman"/>
-        </w:rPr>
-      </w:pPr>
-      <w:bookmarkStart w:id="1" w:name="_GoBack"/>
-      <w:r>
-        <w:rPr>
-          <w:rFonts w:ascii="Times New Roman" w:eastAsiaTheme="minorEastAsia" w:hAnsi="Times New Roman" w:cs="Times New Roman"/>
-        </w:rPr>
-        <w:t>Single Example</w:t>
-      </w:r>
-    </w:p>
-    <w:bookmarkEnd w:id="1"/>
-    <w:p>
-      <w:pPr>
-        <w:rPr>
-          <w:rFonts w:ascii="Times New Roman" w:eastAsiaTheme="minorEastAsia" w:hAnsi="Times New Roman" w:cs="Times New Roman"/>
           <w:b/>
+          <w:sz w:val="20"/>
+          <w:szCs w:val="20"/>
         </w:rPr>
       </w:pPr>
       <m:oMathPara>
         <m:oMath>
           <m:r>
             <m:rPr>
+              <m:sty m:val="bi"/>
+            </m:rPr>
+            <w:rPr>
+              <w:rFonts w:ascii="Cambria Math" w:eastAsiaTheme="minorEastAsia" w:hAnsi="Times New Roman" w:cs="Times New Roman"/>
+              <w:sz w:val="20"/>
+              <w:szCs w:val="20"/>
+            </w:rPr>
+            <m:t>w</m:t>
+          </m:r>
+          <m:r>
+            <m:rPr>
+              <m:sty m:val="bi"/>
+            </m:rPr>
+            <w:rPr>
+              <w:rFonts w:ascii="Cambria Math" w:eastAsiaTheme="minorEastAsia" w:hAnsi="Cambria Math" w:cs="Cambria Math"/>
+              <w:sz w:val="20"/>
+              <w:szCs w:val="20"/>
+            </w:rPr>
+            <m:t>∈</m:t>
+          </m:r>
+          <m:sSup>
+            <m:sSupPr>
+              <m:ctrlPr>
+                <w:rPr>
+                  <w:rFonts w:ascii="Cambria Math" w:eastAsiaTheme="minorEastAsia" w:hAnsi="Times New Roman" w:cs="Times New Roman"/>
+                  <w:b/>
+                  <w:i/>
+                  <w:sz w:val="20"/>
+                  <w:szCs w:val="20"/>
+                </w:rPr>
+              </m:ctrlPr>
+            </m:sSupPr>
+            <m:e>
+              <m:r>
+                <m:rPr>
+                  <m:scr m:val="double-struck"/>
+                  <m:sty m:val="bi"/>
+                </m:rPr>
+                <w:rPr>
+                  <w:rFonts w:ascii="Cambria Math" w:eastAsiaTheme="minorEastAsia" w:hAnsi="Times New Roman" w:cs="Times New Roman"/>
+                  <w:sz w:val="20"/>
+                  <w:szCs w:val="20"/>
+                </w:rPr>
+                <m:t>R</m:t>
+              </m:r>
+              <m:ctrlPr>
+                <w:rPr>
+                  <w:rFonts w:ascii="Cambria Math" w:eastAsiaTheme="minorEastAsia" w:hAnsi="Cambria Math" w:cs="Cambria Math"/>
+                  <w:b/>
+                  <w:i/>
+                  <w:sz w:val="20"/>
+                  <w:szCs w:val="20"/>
+                </w:rPr>
+              </m:ctrlPr>
+            </m:e>
+            <m:sup>
+              <m:r>
+                <w:rPr>
+                  <w:rFonts w:ascii="Cambria Math" w:eastAsiaTheme="minorEastAsia" w:hAnsi="Cambria Math" w:cs="Cambria Math"/>
+                  <w:sz w:val="20"/>
+                  <w:szCs w:val="20"/>
+                </w:rPr>
+                <m:t>K×K</m:t>
+              </m:r>
+            </m:sup>
+          </m:sSup>
+        </m:oMath>
+      </m:oMathPara>
+    </w:p>
+    <w:p>
+      <w:pPr>
+        <w:rPr>
+          <w:rFonts w:ascii="Times New Roman" w:eastAsiaTheme="minorEastAsia" w:hAnsi="Times New Roman" w:cs="Times New Roman"/>
+          <w:b/>
+          <w:sz w:val="20"/>
+          <w:szCs w:val="20"/>
+        </w:rPr>
+      </w:pPr>
+      <m:oMathPara>
+        <m:oMath>
+          <m:r>
+            <m:rPr>
+              <m:sty m:val="bi"/>
+            </m:rPr>
+            <w:rPr>
+              <w:rFonts w:ascii="Cambria Math" w:eastAsiaTheme="minorEastAsia" w:hAnsi="Times New Roman" w:cs="Times New Roman"/>
+              <w:sz w:val="20"/>
+              <w:szCs w:val="20"/>
+            </w:rPr>
+            <m:t>a</m:t>
+          </m:r>
+          <m:r>
+            <m:rPr>
+              <m:sty m:val="bi"/>
+            </m:rPr>
+            <w:rPr>
+              <w:rFonts w:ascii="Cambria Math" w:eastAsiaTheme="minorEastAsia" w:hAnsi="Cambria Math" w:cs="Cambria Math"/>
+              <w:sz w:val="20"/>
+              <w:szCs w:val="20"/>
+            </w:rPr>
+            <m:t>∈</m:t>
+          </m:r>
+          <m:sSup>
+            <m:sSupPr>
+              <m:ctrlPr>
+                <w:rPr>
+                  <w:rFonts w:ascii="Cambria Math" w:eastAsiaTheme="minorEastAsia" w:hAnsi="Times New Roman" w:cs="Times New Roman"/>
+                  <w:b/>
+                  <w:i/>
+                  <w:sz w:val="20"/>
+                  <w:szCs w:val="20"/>
+                </w:rPr>
+              </m:ctrlPr>
+            </m:sSupPr>
+            <m:e>
+              <m:r>
+                <m:rPr>
+                  <m:scr m:val="double-struck"/>
+                  <m:sty m:val="bi"/>
+                </m:rPr>
+                <w:rPr>
+                  <w:rFonts w:ascii="Cambria Math" w:eastAsiaTheme="minorEastAsia" w:hAnsi="Times New Roman" w:cs="Times New Roman"/>
+                  <w:sz w:val="20"/>
+                  <w:szCs w:val="20"/>
+                </w:rPr>
+                <m:t>R</m:t>
+              </m:r>
+              <m:ctrlPr>
+                <w:rPr>
+                  <w:rFonts w:ascii="Cambria Math" w:eastAsiaTheme="minorEastAsia" w:hAnsi="Cambria Math" w:cs="Cambria Math"/>
+                  <w:b/>
+                  <w:i/>
+                  <w:sz w:val="20"/>
+                  <w:szCs w:val="20"/>
+                </w:rPr>
+              </m:ctrlPr>
+            </m:e>
+            <m:sup>
+              <m:r>
+                <w:rPr>
+                  <w:rFonts w:ascii="Cambria Math" w:eastAsiaTheme="minorEastAsia" w:hAnsi="Cambria Math" w:cs="Cambria Math"/>
+                  <w:sz w:val="20"/>
+                  <w:szCs w:val="20"/>
+                </w:rPr>
+                <m:t>M</m:t>
+              </m:r>
+              <m:r>
+                <w:rPr>
+                  <w:rFonts w:ascii="Cambria Math" w:eastAsiaTheme="minorEastAsia" w:hAnsi="Cambria Math" w:cs="Cambria Math"/>
+                  <w:sz w:val="20"/>
+                  <w:szCs w:val="20"/>
+                </w:rPr>
+                <m:t>×</m:t>
+              </m:r>
+              <m:r>
+                <w:rPr>
+                  <w:rFonts w:ascii="Cambria Math" w:eastAsiaTheme="minorEastAsia" w:hAnsi="Cambria Math" w:cs="Cambria Math"/>
+                  <w:sz w:val="20"/>
+                  <w:szCs w:val="20"/>
+                </w:rPr>
+                <m:t>N</m:t>
+              </m:r>
+            </m:sup>
+          </m:sSup>
+        </m:oMath>
+      </m:oMathPara>
+    </w:p>
+    <w:p>
+      <w:pPr>
+        <w:rPr>
+          <w:rFonts w:ascii="Times New Roman" w:eastAsiaTheme="minorEastAsia" w:hAnsi="Times New Roman" w:cs="Times New Roman"/>
+        </w:rPr>
+      </w:pPr>
+      <w:r>
+        <w:rPr>
+          <w:rFonts w:ascii="Times New Roman" w:eastAsiaTheme="minorEastAsia" w:hAnsi="Times New Roman" w:cs="Times New Roman"/>
+          <w:sz w:val="20"/>
+          <w:szCs w:val="20"/>
+        </w:rPr>
+        <w:t>One channel:</w:t>
+      </w:r>
+    </w:p>
+    <w:p>
+      <w:pPr>
+        <w:rPr>
+          <w:rFonts w:ascii="Times New Roman" w:eastAsiaTheme="minorEastAsia" w:hAnsi="Times New Roman" w:cs="Times New Roman"/>
+          <w:sz w:val="20"/>
+          <w:szCs w:val="20"/>
+        </w:rPr>
+      </w:pPr>
+      <m:oMathPara>
+        <m:oMath>
+          <m:sSup>
+            <m:sSupPr>
+              <m:ctrlPr>
+                <w:rPr>
+                  <w:rFonts w:ascii="Cambria Math" w:eastAsiaTheme="minorEastAsia" w:hAnsi="Times New Roman" w:cs="Times New Roman"/>
+                  <w:b/>
+                  <w:i/>
+                  <w:sz w:val="20"/>
+                  <w:szCs w:val="20"/>
+                </w:rPr>
+              </m:ctrlPr>
+            </m:sSupPr>
+            <m:e>
+              <m:r>
+                <m:rPr>
+                  <m:sty m:val="bi"/>
+                </m:rPr>
+                <w:rPr>
+                  <w:rFonts w:ascii="Cambria Math" w:eastAsiaTheme="minorEastAsia" w:hAnsi="Times New Roman" w:cs="Times New Roman"/>
+                  <w:sz w:val="20"/>
+                  <w:szCs w:val="20"/>
+                </w:rPr>
+                <m:t>z</m:t>
+              </m:r>
+            </m:e>
+            <m:sup>
+              <m:d>
+                <m:dPr>
+                  <m:begChr m:val="["/>
+                  <m:endChr m:val="]"/>
+                  <m:ctrlPr>
+                    <w:rPr>
+                      <w:rFonts w:ascii="Cambria Math" w:eastAsiaTheme="minorEastAsia" w:hAnsi="Times New Roman" w:cs="Times New Roman"/>
+                      <w:b/>
+                      <w:i/>
+                      <w:sz w:val="20"/>
+                      <w:szCs w:val="20"/>
+                    </w:rPr>
+                  </m:ctrlPr>
+                </m:dPr>
+                <m:e>
+                  <m:r>
+                    <w:rPr>
+                      <w:rFonts w:ascii="Cambria Math" w:eastAsiaTheme="minorEastAsia" w:hAnsi="Times New Roman" w:cs="Times New Roman"/>
+                      <w:sz w:val="20"/>
+                      <w:szCs w:val="20"/>
+                    </w:rPr>
+                    <m:t>l</m:t>
+                  </m:r>
+                </m:e>
+              </m:d>
+            </m:sup>
+          </m:sSup>
+          <m:r>
+            <m:rPr>
+              <m:sty m:val="bi"/>
+            </m:rPr>
+            <w:rPr>
+              <w:rFonts w:ascii="Cambria Math" w:eastAsiaTheme="minorEastAsia" w:hAnsi="Times New Roman" w:cs="Times New Roman"/>
+              <w:sz w:val="20"/>
+              <w:szCs w:val="20"/>
+            </w:rPr>
+            <m:t>=</m:t>
+          </m:r>
+          <m:sSup>
+            <m:sSupPr>
+              <m:ctrlPr>
+                <w:rPr>
+                  <w:rFonts w:ascii="Cambria Math" w:eastAsiaTheme="minorEastAsia" w:hAnsi="Times New Roman" w:cs="Times New Roman"/>
+                  <w:b/>
+                  <w:i/>
+                  <w:sz w:val="20"/>
+                  <w:szCs w:val="20"/>
+                </w:rPr>
+              </m:ctrlPr>
+            </m:sSupPr>
+            <m:e>
+              <m:r>
+                <m:rPr>
+                  <m:sty m:val="bi"/>
+                </m:rPr>
+                <w:rPr>
+                  <w:rFonts w:ascii="Cambria Math" w:eastAsiaTheme="minorEastAsia" w:hAnsi="Times New Roman" w:cs="Times New Roman"/>
+                  <w:sz w:val="20"/>
+                  <w:szCs w:val="20"/>
+                </w:rPr>
+                <m:t>w</m:t>
+              </m:r>
+            </m:e>
+            <m:sup>
+              <m:d>
+                <m:dPr>
+                  <m:begChr m:val="["/>
+                  <m:endChr m:val="]"/>
+                  <m:ctrlPr>
+                    <w:rPr>
+                      <w:rFonts w:ascii="Cambria Math" w:eastAsiaTheme="minorEastAsia" w:hAnsi="Times New Roman" w:cs="Times New Roman"/>
+                      <w:i/>
+                      <w:sz w:val="20"/>
+                      <w:szCs w:val="20"/>
+                    </w:rPr>
+                  </m:ctrlPr>
+                </m:dPr>
+                <m:e>
+                  <m:r>
+                    <w:rPr>
+                      <w:rFonts w:ascii="Cambria Math" w:eastAsiaTheme="minorEastAsia" w:hAnsi="Times New Roman" w:cs="Times New Roman"/>
+                      <w:sz w:val="20"/>
+                      <w:szCs w:val="20"/>
+                    </w:rPr>
+                    <m:t>l</m:t>
+                  </m:r>
+                </m:e>
+              </m:d>
+            </m:sup>
+          </m:sSup>
+          <m:r>
+            <m:rPr>
+              <m:sty m:val="p"/>
+            </m:rPr>
+            <w:rPr>
+              <w:rFonts w:ascii="Cambria Math" w:eastAsiaTheme="minorEastAsia" w:hAnsi="Times New Roman" w:cs="Times New Roman"/>
+              <w:sz w:val="20"/>
+              <w:szCs w:val="20"/>
+            </w:rPr>
+            <m:t>**</m:t>
+          </m:r>
+          <m:sSup>
+            <m:sSupPr>
+              <m:ctrlPr>
+                <w:rPr>
+                  <w:rFonts w:ascii="Cambria Math" w:eastAsiaTheme="minorEastAsia" w:hAnsi="Times New Roman" w:cs="Times New Roman"/>
+                  <w:b/>
+                  <w:i/>
+                  <w:sz w:val="20"/>
+                  <w:szCs w:val="20"/>
+                </w:rPr>
+              </m:ctrlPr>
+            </m:sSupPr>
+            <m:e>
+              <m:r>
+                <m:rPr>
+                  <m:sty m:val="bi"/>
+                </m:rPr>
+                <w:rPr>
+                  <w:rFonts w:ascii="Cambria Math" w:eastAsiaTheme="minorEastAsia" w:hAnsi="Times New Roman" w:cs="Times New Roman"/>
+                  <w:sz w:val="20"/>
+                  <w:szCs w:val="20"/>
+                </w:rPr>
+                <m:t>a</m:t>
+              </m:r>
+              <m:ctrlPr>
+                <w:rPr>
+                  <w:rFonts w:ascii="Cambria Math" w:eastAsiaTheme="minorEastAsia" w:hAnsi="Times New Roman" w:cs="Times New Roman"/>
+                  <w:sz w:val="20"/>
+                  <w:szCs w:val="20"/>
+                </w:rPr>
+              </m:ctrlPr>
+            </m:e>
+            <m:sup>
+              <m:d>
+                <m:dPr>
+                  <m:begChr m:val="["/>
+                  <m:endChr m:val="]"/>
+                  <m:ctrlPr>
+                    <w:rPr>
+                      <w:rFonts w:ascii="Cambria Math" w:eastAsiaTheme="minorEastAsia" w:hAnsi="Times New Roman" w:cs="Times New Roman"/>
+                      <w:i/>
+                      <w:sz w:val="20"/>
+                      <w:szCs w:val="20"/>
+                    </w:rPr>
+                  </m:ctrlPr>
+                </m:dPr>
+                <m:e>
+                  <m:r>
+                    <w:rPr>
+                      <w:rFonts w:ascii="Cambria Math" w:eastAsiaTheme="minorEastAsia" w:hAnsi="Times New Roman" w:cs="Times New Roman"/>
+                      <w:sz w:val="20"/>
+                      <w:szCs w:val="20"/>
+                    </w:rPr>
+                    <m:t>l</m:t>
+                  </m:r>
+                  <m:r>
+                    <w:rPr>
+                      <w:rFonts w:ascii="Cambria Math" w:eastAsiaTheme="minorEastAsia" w:hAnsi="Times New Roman" w:cs="Times New Roman"/>
+                      <w:sz w:val="20"/>
+                      <w:szCs w:val="20"/>
+                    </w:rPr>
+                    <m:t>-</m:t>
+                  </m:r>
+                  <m:r>
+                    <w:rPr>
+                      <w:rFonts w:ascii="Cambria Math" w:eastAsiaTheme="minorEastAsia" w:hAnsi="Times New Roman" w:cs="Times New Roman"/>
+                      <w:sz w:val="20"/>
+                      <w:szCs w:val="20"/>
+                    </w:rPr>
+                    <m:t>1</m:t>
+                  </m:r>
+                </m:e>
+              </m:d>
+            </m:sup>
+          </m:sSup>
+          <m:r>
+            <m:rPr>
+              <m:sty m:val="bi"/>
+            </m:rPr>
+            <w:rPr>
+              <w:rFonts w:ascii="Cambria Math" w:eastAsiaTheme="minorEastAsia" w:hAnsi="Times New Roman" w:cs="Times New Roman"/>
+              <w:sz w:val="20"/>
+              <w:szCs w:val="20"/>
+            </w:rPr>
+            <m:t>=</m:t>
+          </m:r>
+          <m:nary>
+            <m:naryPr>
+              <m:chr m:val="∑"/>
+              <m:limLoc m:val="undOvr"/>
+              <m:ctrlPr>
+                <w:rPr>
+                  <w:rFonts w:ascii="Cambria Math" w:eastAsiaTheme="minorEastAsia" w:hAnsi="Times New Roman" w:cs="Times New Roman"/>
+                  <w:b/>
+                  <w:i/>
+                  <w:sz w:val="20"/>
+                  <w:szCs w:val="20"/>
+                </w:rPr>
+              </m:ctrlPr>
+            </m:naryPr>
+            <m:sub>
+              <m:r>
+                <m:rPr>
+                  <m:sty m:val="bi"/>
+                </m:rPr>
+                <w:rPr>
+                  <w:rFonts w:ascii="Cambria Math" w:eastAsiaTheme="minorEastAsia" w:hAnsi="Times New Roman" w:cs="Times New Roman"/>
+                  <w:sz w:val="20"/>
+                  <w:szCs w:val="20"/>
+                </w:rPr>
+                <m:t>l</m:t>
+              </m:r>
+            </m:sub>
+            <m:sup>
+              <m:r>
+                <m:rPr>
+                  <m:sty m:val="bi"/>
+                </m:rPr>
+                <w:rPr>
+                  <w:rFonts w:ascii="Cambria Math" w:eastAsiaTheme="minorEastAsia" w:hAnsi="Times New Roman" w:cs="Times New Roman"/>
+                  <w:sz w:val="20"/>
+                  <w:szCs w:val="20"/>
+                </w:rPr>
+                <m:t xml:space="preserve"> </m:t>
+              </m:r>
+            </m:sup>
+            <m:e>
+              <m:nary>
+                <m:naryPr>
+                  <m:chr m:val="∑"/>
+                  <m:limLoc m:val="undOvr"/>
+                  <m:ctrlPr>
+                    <w:rPr>
+                      <w:rFonts w:ascii="Cambria Math" w:eastAsiaTheme="minorEastAsia" w:hAnsi="Times New Roman" w:cs="Times New Roman"/>
+                      <w:b/>
+                      <w:i/>
+                      <w:sz w:val="20"/>
+                      <w:szCs w:val="20"/>
+                    </w:rPr>
+                  </m:ctrlPr>
+                </m:naryPr>
+                <m:sub>
+                  <m:r>
+                    <m:rPr>
+                      <m:sty m:val="bi"/>
+                    </m:rPr>
+                    <w:rPr>
+                      <w:rFonts w:ascii="Cambria Math" w:eastAsiaTheme="minorEastAsia" w:hAnsi="Times New Roman" w:cs="Times New Roman"/>
+                      <w:sz w:val="20"/>
+                      <w:szCs w:val="20"/>
+                    </w:rPr>
+                    <m:t>k</m:t>
+                  </m:r>
+                </m:sub>
+                <m:sup>
+                  <m:r>
+                    <m:rPr>
+                      <m:sty m:val="bi"/>
+                    </m:rPr>
+                    <w:rPr>
+                      <w:rFonts w:ascii="Cambria Math" w:eastAsiaTheme="minorEastAsia" w:hAnsi="Times New Roman" w:cs="Times New Roman"/>
+                      <w:sz w:val="20"/>
+                      <w:szCs w:val="20"/>
+                    </w:rPr>
+                    <m:t xml:space="preserve"> </m:t>
+                  </m:r>
+                </m:sup>
+                <m:e>
+                  <m:sSub>
+                    <m:sSubPr>
+                      <m:ctrlPr>
+                        <w:rPr>
+                          <w:rFonts w:ascii="Cambria Math" w:eastAsiaTheme="minorEastAsia" w:hAnsi="Times New Roman" w:cs="Times New Roman"/>
+                          <w:b/>
+                          <w:i/>
+                          <w:sz w:val="20"/>
+                          <w:szCs w:val="20"/>
+                        </w:rPr>
+                      </m:ctrlPr>
+                    </m:sSubPr>
+                    <m:e>
+                      <m:r>
+                        <m:rPr>
+                          <m:sty m:val="bi"/>
+                        </m:rPr>
+                        <w:rPr>
+                          <w:rFonts w:ascii="Cambria Math" w:eastAsiaTheme="minorEastAsia" w:hAnsi="Times New Roman" w:cs="Times New Roman"/>
+                          <w:sz w:val="20"/>
+                          <w:szCs w:val="20"/>
+                        </w:rPr>
+                        <m:t>w</m:t>
+                      </m:r>
+                    </m:e>
+                    <m:sub>
+                      <m:r>
+                        <w:rPr>
+                          <w:rFonts w:ascii="Cambria Math" w:eastAsiaTheme="minorEastAsia" w:hAnsi="Times New Roman" w:cs="Times New Roman"/>
+                          <w:sz w:val="20"/>
+                          <w:szCs w:val="20"/>
+                        </w:rPr>
+                        <m:t>l,k</m:t>
+                      </m:r>
+                    </m:sub>
+                  </m:sSub>
+                  <m:sSub>
+                    <m:sSubPr>
+                      <m:ctrlPr>
+                        <w:rPr>
+                          <w:rFonts w:ascii="Cambria Math" w:eastAsiaTheme="minorEastAsia" w:hAnsi="Times New Roman" w:cs="Times New Roman"/>
+                          <w:b/>
+                          <w:i/>
+                          <w:sz w:val="20"/>
+                          <w:szCs w:val="20"/>
+                        </w:rPr>
+                      </m:ctrlPr>
+                    </m:sSubPr>
+                    <m:e>
+                      <m:r>
+                        <m:rPr>
+                          <m:sty m:val="bi"/>
+                        </m:rPr>
+                        <w:rPr>
+                          <w:rFonts w:ascii="Cambria Math" w:eastAsiaTheme="minorEastAsia" w:hAnsi="Times New Roman" w:cs="Times New Roman"/>
+                          <w:sz w:val="20"/>
+                          <w:szCs w:val="20"/>
+                        </w:rPr>
+                        <m:t>a</m:t>
+                      </m:r>
+                    </m:e>
+                    <m:sub>
+                      <m:r>
+                        <w:rPr>
+                          <w:rFonts w:ascii="Cambria Math" w:eastAsiaTheme="minorEastAsia" w:hAnsi="Times New Roman" w:cs="Times New Roman"/>
+                          <w:sz w:val="20"/>
+                          <w:szCs w:val="20"/>
+                        </w:rPr>
+                        <m:t>x</m:t>
+                      </m:r>
+                      <m:r>
+                        <w:rPr>
+                          <w:rFonts w:ascii="Cambria Math" w:eastAsiaTheme="minorEastAsia" w:hAnsi="Times New Roman" w:cs="Times New Roman"/>
+                          <w:sz w:val="20"/>
+                          <w:szCs w:val="20"/>
+                        </w:rPr>
+                        <m:t>-</m:t>
+                      </m:r>
+                      <m:r>
+                        <w:rPr>
+                          <w:rFonts w:ascii="Cambria Math" w:eastAsiaTheme="minorEastAsia" w:hAnsi="Times New Roman" w:cs="Times New Roman"/>
+                          <w:sz w:val="20"/>
+                          <w:szCs w:val="20"/>
+                        </w:rPr>
+                        <m:t>l,</m:t>
+                      </m:r>
+                      <m:r>
+                        <w:rPr>
+                          <w:rFonts w:ascii="Cambria Math" w:eastAsiaTheme="minorEastAsia" w:hAnsi="Times New Roman" w:cs="Times New Roman"/>
+                          <w:sz w:val="20"/>
+                          <w:szCs w:val="20"/>
+                        </w:rPr>
+                        <m:t>y</m:t>
+                      </m:r>
+                      <m:r>
+                        <w:rPr>
+                          <w:rFonts w:ascii="Cambria Math" w:eastAsiaTheme="minorEastAsia" w:hAnsi="Times New Roman" w:cs="Times New Roman"/>
+                          <w:sz w:val="20"/>
+                          <w:szCs w:val="20"/>
+                        </w:rPr>
+                        <m:t>-</m:t>
+                      </m:r>
+                      <m:r>
+                        <w:rPr>
+                          <w:rFonts w:ascii="Cambria Math" w:eastAsiaTheme="minorEastAsia" w:hAnsi="Times New Roman" w:cs="Times New Roman"/>
+                          <w:sz w:val="20"/>
+                          <w:szCs w:val="20"/>
+                        </w:rPr>
+                        <m:t>k</m:t>
+                      </m:r>
+                    </m:sub>
+                  </m:sSub>
+                </m:e>
+              </m:nary>
+            </m:e>
+          </m:nary>
+          <m:r>
+            <m:rPr>
+              <m:sty m:val="p"/>
+            </m:rPr>
+            <w:rPr>
+              <w:rFonts w:ascii="Cambria Math" w:eastAsiaTheme="minorEastAsia" w:hAnsi="Times New Roman" w:cs="Times New Roman"/>
+              <w:sz w:val="20"/>
+              <w:szCs w:val="20"/>
+            </w:rPr>
+            <m:t>,</m:t>
+          </m:r>
+          <m:r>
+            <m:rPr>
+              <m:sty m:val="p"/>
+            </m:rPr>
+            <w:rPr>
+              <w:rFonts w:ascii="Cambria Math" w:eastAsiaTheme="minorEastAsia" w:hAnsi="Cambria Math" w:cs="Cambria Math"/>
+              <w:sz w:val="20"/>
+              <w:szCs w:val="20"/>
+            </w:rPr>
+            <m:t>∈</m:t>
+          </m:r>
+          <m:sSup>
+            <m:sSupPr>
+              <m:ctrlPr>
+                <w:rPr>
+                  <w:rFonts w:ascii="Cambria Math" w:eastAsiaTheme="minorEastAsia" w:hAnsi="Cambria Math" w:cs="Cambria Math"/>
+                  <w:sz w:val="20"/>
+                  <w:szCs w:val="20"/>
+                </w:rPr>
+              </m:ctrlPr>
+            </m:sSupPr>
+            <m:e>
+              <m:r>
+                <m:rPr>
+                  <m:scr m:val="double-struck"/>
+                  <m:sty m:val="p"/>
+                </m:rPr>
+                <w:rPr>
+                  <w:rFonts w:ascii="Cambria Math" w:eastAsiaTheme="minorEastAsia" w:hAnsi="Cambria Math" w:cs="Cambria Math"/>
+                  <w:sz w:val="20"/>
+                  <w:szCs w:val="20"/>
+                </w:rPr>
+                <m:t>R</m:t>
+              </m:r>
+            </m:e>
+            <m:sup>
+              <m:d>
+                <m:dPr>
+                  <m:begChr m:val="{"/>
+                  <m:endChr m:val=""/>
+                  <m:ctrlPr>
+                    <w:rPr>
+                      <w:rFonts w:ascii="Cambria Math" w:eastAsiaTheme="minorEastAsia" w:hAnsi="Times New Roman" w:cs="Times New Roman"/>
+                      <w:sz w:val="20"/>
+                      <w:szCs w:val="20"/>
+                    </w:rPr>
+                  </m:ctrlPr>
+                </m:dPr>
+                <m:e>
+                  <m:m>
+                    <m:mPr>
+                      <m:mcs>
+                        <m:mc>
+                          <m:mcPr>
+                            <m:count m:val="2"/>
+                            <m:mcJc m:val="center"/>
+                          </m:mcPr>
+                        </m:mc>
+                      </m:mcs>
+                      <m:ctrlPr>
+                        <w:rPr>
+                          <w:rFonts w:ascii="Cambria Math" w:eastAsiaTheme="minorEastAsia" w:hAnsi="Times New Roman" w:cs="Times New Roman"/>
+                          <w:i/>
+                          <w:sz w:val="20"/>
+                          <w:szCs w:val="20"/>
+                        </w:rPr>
+                      </m:ctrlPr>
+                    </m:mPr>
+                    <m:mr>
+                      <m:e>
+                        <m:d>
+                          <m:dPr>
+                            <m:ctrlPr>
+                              <w:rPr>
+                                <w:rFonts w:ascii="Cambria Math" w:eastAsiaTheme="minorEastAsia" w:hAnsi="Times New Roman" w:cs="Times New Roman"/>
+                                <w:i/>
+                                <w:sz w:val="20"/>
+                                <w:szCs w:val="20"/>
+                              </w:rPr>
+                            </m:ctrlPr>
+                          </m:dPr>
+                          <m:e>
+                            <m:r>
+                              <w:rPr>
+                                <w:rFonts w:ascii="Cambria Math" w:eastAsiaTheme="minorEastAsia" w:hAnsi="Times New Roman" w:cs="Times New Roman"/>
+                                <w:sz w:val="20"/>
+                                <w:szCs w:val="20"/>
+                              </w:rPr>
+                              <m:t>M</m:t>
+                            </m:r>
+                            <m:r>
+                              <w:rPr>
+                                <w:rFonts w:ascii="Cambria Math" w:eastAsiaTheme="minorEastAsia" w:hAnsi="Times New Roman" w:cs="Times New Roman"/>
+                                <w:sz w:val="20"/>
+                                <w:szCs w:val="20"/>
+                              </w:rPr>
+                              <m:t>+</m:t>
+                            </m:r>
+                            <m:r>
+                              <w:rPr>
+                                <w:rFonts w:ascii="Cambria Math" w:eastAsiaTheme="minorEastAsia" w:hAnsi="Times New Roman" w:cs="Times New Roman"/>
+                                <w:sz w:val="20"/>
+                                <w:szCs w:val="20"/>
+                              </w:rPr>
+                              <m:t>K</m:t>
+                            </m:r>
+                            <m:r>
+                              <w:rPr>
+                                <w:rFonts w:ascii="Cambria Math" w:eastAsiaTheme="minorEastAsia" w:hAnsi="Times New Roman" w:cs="Times New Roman"/>
+                                <w:sz w:val="20"/>
+                                <w:szCs w:val="20"/>
+                              </w:rPr>
+                              <m:t>-</m:t>
+                            </m:r>
+                            <m:r>
+                              <w:rPr>
+                                <w:rFonts w:ascii="Cambria Math" w:eastAsiaTheme="minorEastAsia" w:hAnsi="Times New Roman" w:cs="Times New Roman"/>
+                                <w:sz w:val="20"/>
+                                <w:szCs w:val="20"/>
+                              </w:rPr>
+                              <m:t>1</m:t>
+                            </m:r>
+                          </m:e>
+                        </m:d>
+                        <m:r>
+                          <w:rPr>
+                            <w:rFonts w:ascii="Cambria Math" w:eastAsiaTheme="minorEastAsia" w:hAnsi="Times New Roman" w:cs="Times New Roman"/>
+                            <w:sz w:val="20"/>
+                            <w:szCs w:val="20"/>
+                          </w:rPr>
+                          <m:t>×</m:t>
+                        </m:r>
+                        <m:d>
+                          <m:dPr>
+                            <m:ctrlPr>
+                              <w:rPr>
+                                <w:rFonts w:ascii="Cambria Math" w:eastAsiaTheme="minorEastAsia" w:hAnsi="Times New Roman" w:cs="Times New Roman"/>
+                                <w:i/>
+                                <w:sz w:val="20"/>
+                                <w:szCs w:val="20"/>
+                              </w:rPr>
+                            </m:ctrlPr>
+                          </m:dPr>
+                          <m:e>
+                            <m:r>
+                              <w:rPr>
+                                <w:rFonts w:ascii="Cambria Math" w:eastAsiaTheme="minorEastAsia" w:hAnsi="Times New Roman" w:cs="Times New Roman"/>
+                                <w:sz w:val="20"/>
+                                <w:szCs w:val="20"/>
+                              </w:rPr>
+                              <m:t>N</m:t>
+                            </m:r>
+                            <m:r>
+                              <w:rPr>
+                                <w:rFonts w:ascii="Cambria Math" w:eastAsiaTheme="minorEastAsia" w:hAnsi="Times New Roman" w:cs="Times New Roman"/>
+                                <w:sz w:val="20"/>
+                                <w:szCs w:val="20"/>
+                              </w:rPr>
+                              <m:t>+</m:t>
+                            </m:r>
+                            <m:r>
+                              <w:rPr>
+                                <w:rFonts w:ascii="Cambria Math" w:eastAsiaTheme="minorEastAsia" w:hAnsi="Times New Roman" w:cs="Times New Roman"/>
+                                <w:sz w:val="20"/>
+                                <w:szCs w:val="20"/>
+                              </w:rPr>
+                              <m:t>K</m:t>
+                            </m:r>
+                            <m:r>
+                              <w:rPr>
+                                <w:rFonts w:ascii="Cambria Math" w:eastAsiaTheme="minorEastAsia" w:hAnsi="Times New Roman" w:cs="Times New Roman"/>
+                                <w:sz w:val="20"/>
+                                <w:szCs w:val="20"/>
+                              </w:rPr>
+                              <m:t>-</m:t>
+                            </m:r>
+                            <m:r>
+                              <w:rPr>
+                                <w:rFonts w:ascii="Cambria Math" w:eastAsiaTheme="minorEastAsia" w:hAnsi="Times New Roman" w:cs="Times New Roman"/>
+                                <w:sz w:val="20"/>
+                                <w:szCs w:val="20"/>
+                              </w:rPr>
+                              <m:t>1</m:t>
+                            </m:r>
+                          </m:e>
+                        </m:d>
+                      </m:e>
+                      <m:e>
+                        <m:r>
+                          <m:rPr>
+                            <m:sty m:val="p"/>
+                          </m:rPr>
+                          <w:rPr>
+                            <w:rFonts w:ascii="Cambria Math" w:eastAsiaTheme="minorEastAsia" w:hAnsi="Times New Roman" w:cs="Times New Roman"/>
+                            <w:sz w:val="20"/>
+                            <w:szCs w:val="20"/>
+                          </w:rPr>
+                          <m:t>'</m:t>
+                        </m:r>
+                        <m:r>
+                          <m:rPr>
+                            <m:sty m:val="p"/>
+                          </m:rPr>
+                          <w:rPr>
+                            <w:rFonts w:ascii="Cambria Math" w:eastAsiaTheme="minorEastAsia" w:hAnsi="Times New Roman" w:cs="Times New Roman"/>
+                            <w:sz w:val="20"/>
+                            <w:szCs w:val="20"/>
+                          </w:rPr>
+                          <m:t>full</m:t>
+                        </m:r>
+                        <m:r>
+                          <m:rPr>
+                            <m:sty m:val="p"/>
+                          </m:rPr>
+                          <w:rPr>
+                            <w:rFonts w:ascii="Cambria Math" w:eastAsiaTheme="minorEastAsia" w:hAnsi="Times New Roman" w:cs="Times New Roman"/>
+                            <w:sz w:val="20"/>
+                            <w:szCs w:val="20"/>
+                          </w:rPr>
+                          <m:t>'</m:t>
+                        </m:r>
+                      </m:e>
+                    </m:mr>
+                    <m:mr>
+                      <m:e>
+                        <m:d>
+                          <m:dPr>
+                            <m:ctrlPr>
+                              <w:rPr>
+                                <w:rFonts w:ascii="Cambria Math" w:eastAsiaTheme="minorEastAsia" w:hAnsi="Times New Roman" w:cs="Times New Roman"/>
+                                <w:i/>
+                                <w:sz w:val="20"/>
+                                <w:szCs w:val="20"/>
+                              </w:rPr>
+                            </m:ctrlPr>
+                          </m:dPr>
+                          <m:e>
+                            <m:r>
+                              <w:rPr>
+                                <w:rFonts w:ascii="Cambria Math" w:eastAsiaTheme="minorEastAsia" w:hAnsi="Times New Roman" w:cs="Times New Roman"/>
+                                <w:sz w:val="20"/>
+                                <w:szCs w:val="20"/>
+                              </w:rPr>
+                              <m:t>M</m:t>
+                            </m:r>
+                            <m:r>
+                              <w:rPr>
+                                <w:rFonts w:ascii="Cambria Math" w:eastAsiaTheme="minorEastAsia" w:hAnsi="Times New Roman" w:cs="Times New Roman"/>
+                                <w:sz w:val="20"/>
+                                <w:szCs w:val="20"/>
+                              </w:rPr>
+                              <m:t>-</m:t>
+                            </m:r>
+                            <m:r>
+                              <w:rPr>
+                                <w:rFonts w:ascii="Cambria Math" w:eastAsiaTheme="minorEastAsia" w:hAnsi="Times New Roman" w:cs="Times New Roman"/>
+                                <w:sz w:val="20"/>
+                                <w:szCs w:val="20"/>
+                              </w:rPr>
+                              <m:t>K+</m:t>
+                            </m:r>
+                            <m:r>
+                              <w:rPr>
+                                <w:rFonts w:ascii="Cambria Math" w:eastAsiaTheme="minorEastAsia" w:hAnsi="Times New Roman" w:cs="Times New Roman"/>
+                                <w:sz w:val="20"/>
+                                <w:szCs w:val="20"/>
+                              </w:rPr>
+                              <m:t>1</m:t>
+                            </m:r>
+                          </m:e>
+                        </m:d>
+                        <m:r>
+                          <w:rPr>
+                            <w:rFonts w:ascii="Cambria Math" w:eastAsiaTheme="minorEastAsia" w:hAnsi="Times New Roman" w:cs="Times New Roman"/>
+                            <w:sz w:val="20"/>
+                            <w:szCs w:val="20"/>
+                          </w:rPr>
+                          <m:t>×</m:t>
+                        </m:r>
+                        <m:d>
+                          <m:dPr>
+                            <m:ctrlPr>
+                              <w:rPr>
+                                <w:rFonts w:ascii="Cambria Math" w:eastAsiaTheme="minorEastAsia" w:hAnsi="Times New Roman" w:cs="Times New Roman"/>
+                                <w:i/>
+                                <w:sz w:val="20"/>
+                                <w:szCs w:val="20"/>
+                              </w:rPr>
+                            </m:ctrlPr>
+                          </m:dPr>
+                          <m:e>
+                            <m:r>
+                              <w:rPr>
+                                <w:rFonts w:ascii="Cambria Math" w:eastAsiaTheme="minorEastAsia" w:hAnsi="Times New Roman" w:cs="Times New Roman"/>
+                                <w:sz w:val="20"/>
+                                <w:szCs w:val="20"/>
+                              </w:rPr>
+                              <m:t>N</m:t>
+                            </m:r>
+                            <m:r>
+                              <w:rPr>
+                                <w:rFonts w:ascii="Cambria Math" w:eastAsiaTheme="minorEastAsia" w:hAnsi="Times New Roman" w:cs="Times New Roman"/>
+                                <w:sz w:val="20"/>
+                                <w:szCs w:val="20"/>
+                              </w:rPr>
+                              <m:t>-</m:t>
+                            </m:r>
+                            <m:r>
+                              <w:rPr>
+                                <w:rFonts w:ascii="Cambria Math" w:eastAsiaTheme="minorEastAsia" w:hAnsi="Times New Roman" w:cs="Times New Roman"/>
+                                <w:sz w:val="20"/>
+                                <w:szCs w:val="20"/>
+                              </w:rPr>
+                              <m:t>K+</m:t>
+                            </m:r>
+                            <m:r>
+                              <w:rPr>
+                                <w:rFonts w:ascii="Cambria Math" w:eastAsiaTheme="minorEastAsia" w:hAnsi="Times New Roman" w:cs="Times New Roman"/>
+                                <w:sz w:val="20"/>
+                                <w:szCs w:val="20"/>
+                              </w:rPr>
+                              <m:t>1</m:t>
+                            </m:r>
+                          </m:e>
+                        </m:d>
+                      </m:e>
+                      <m:e>
+                        <m:r>
+                          <w:rPr>
+                            <w:rFonts w:ascii="Cambria Math" w:eastAsiaTheme="minorEastAsia" w:hAnsi="Times New Roman" w:cs="Times New Roman"/>
+                            <w:sz w:val="20"/>
+                            <w:szCs w:val="20"/>
+                          </w:rPr>
+                          <m:t>'</m:t>
+                        </m:r>
+                        <m:r>
+                          <m:rPr>
+                            <m:sty m:val="p"/>
+                          </m:rPr>
+                          <w:rPr>
+                            <w:rFonts w:ascii="Cambria Math" w:eastAsiaTheme="minorEastAsia" w:hAnsi="Times New Roman" w:cs="Times New Roman"/>
+                            <w:sz w:val="20"/>
+                            <w:szCs w:val="20"/>
+                          </w:rPr>
+                          <m:t>valid</m:t>
+                        </m:r>
+                        <m:r>
+                          <w:rPr>
+                            <w:rFonts w:ascii="Cambria Math" w:eastAsiaTheme="minorEastAsia" w:hAnsi="Times New Roman" w:cs="Times New Roman"/>
+                            <w:sz w:val="20"/>
+                            <w:szCs w:val="20"/>
+                          </w:rPr>
+                          <m:t>'</m:t>
+                        </m:r>
+                      </m:e>
+                    </m:mr>
+                    <m:mr>
+                      <m:e>
+                        <m:r>
+                          <w:rPr>
+                            <w:rFonts w:ascii="Cambria Math" w:eastAsiaTheme="minorEastAsia" w:hAnsi="Times New Roman" w:cs="Times New Roman"/>
+                            <w:sz w:val="20"/>
+                            <w:szCs w:val="20"/>
+                          </w:rPr>
+                          <m:t>M</m:t>
+                        </m:r>
+                        <m:r>
+                          <w:rPr>
+                            <w:rFonts w:ascii="Cambria Math" w:eastAsiaTheme="minorEastAsia" w:hAnsi="Times New Roman" w:cs="Times New Roman"/>
+                            <w:sz w:val="20"/>
+                            <w:szCs w:val="20"/>
+                          </w:rPr>
+                          <m:t>×</m:t>
+                        </m:r>
+                        <m:r>
+                          <w:rPr>
+                            <w:rFonts w:ascii="Cambria Math" w:eastAsiaTheme="minorEastAsia" w:hAnsi="Times New Roman" w:cs="Times New Roman"/>
+                            <w:sz w:val="20"/>
+                            <w:szCs w:val="20"/>
+                          </w:rPr>
+                          <m:t>N</m:t>
+                        </m:r>
+                      </m:e>
+                      <m:e>
+                        <m:r>
+                          <w:rPr>
+                            <w:rFonts w:ascii="Cambria Math" w:eastAsiaTheme="minorEastAsia" w:hAnsi="Times New Roman" w:cs="Times New Roman"/>
+                            <w:sz w:val="20"/>
+                            <w:szCs w:val="20"/>
+                          </w:rPr>
+                          <m:t>'</m:t>
+                        </m:r>
+                        <m:r>
+                          <m:rPr>
+                            <m:sty m:val="p"/>
+                          </m:rPr>
+                          <w:rPr>
+                            <w:rFonts w:ascii="Cambria Math" w:eastAsiaTheme="minorEastAsia" w:hAnsi="Times New Roman" w:cs="Times New Roman"/>
+                            <w:sz w:val="20"/>
+                            <w:szCs w:val="20"/>
+                          </w:rPr>
+                          <m:t>same</m:t>
+                        </m:r>
+                        <m:r>
+                          <m:rPr>
+                            <m:sty m:val="p"/>
+                          </m:rPr>
+                          <w:rPr>
+                            <w:rFonts w:ascii="Cambria Math" w:eastAsiaTheme="minorEastAsia" w:hAnsi="Times New Roman" w:cs="Times New Roman"/>
+                            <w:sz w:val="20"/>
+                            <w:szCs w:val="20"/>
+                          </w:rPr>
+                          <m:t>'</m:t>
+                        </m:r>
+                      </m:e>
+                    </m:mr>
+                  </m:m>
+                </m:e>
+              </m:d>
+            </m:sup>
+          </m:sSup>
+        </m:oMath>
+      </m:oMathPara>
+    </w:p>
+    <w:p>
+      <w:pPr>
+        <w:rPr>
+          <w:rFonts w:ascii="Times New Roman" w:eastAsiaTheme="minorEastAsia" w:hAnsi="Times New Roman" w:cs="Times New Roman"/>
+          <w:b/>
+        </w:rPr>
+      </w:pPr>
+      <m:oMathPara>
+        <m:oMath>
+          <m:sSup>
+            <m:sSupPr>
+              <m:ctrlPr>
+                <w:rPr>
+                  <w:rFonts w:ascii="Cambria Math" w:eastAsiaTheme="minorEastAsia" w:hAnsi="Times New Roman" w:cs="Times New Roman"/>
+                  <w:b/>
+                  <w:i/>
+                  <w:sz w:val="20"/>
+                  <w:szCs w:val="20"/>
+                </w:rPr>
+              </m:ctrlPr>
+            </m:sSupPr>
+            <m:e>
+              <m:r>
+                <m:rPr>
+                  <m:sty m:val="bi"/>
+                </m:rPr>
+                <w:rPr>
+                  <w:rFonts w:ascii="Cambria Math" w:eastAsiaTheme="minorEastAsia" w:hAnsi="Times New Roman" w:cs="Times New Roman"/>
+                  <w:sz w:val="20"/>
+                  <w:szCs w:val="20"/>
+                </w:rPr>
+                <m:t>a</m:t>
+              </m:r>
+            </m:e>
+            <m:sup>
+              <m:d>
+                <m:dPr>
+                  <m:begChr m:val="["/>
+                  <m:endChr m:val="]"/>
+                  <m:ctrlPr>
+                    <w:rPr>
+                      <w:rFonts w:ascii="Cambria Math" w:eastAsiaTheme="minorEastAsia" w:hAnsi="Times New Roman" w:cs="Times New Roman"/>
+                      <w:b/>
+                      <w:i/>
+                      <w:sz w:val="20"/>
+                      <w:szCs w:val="20"/>
+                    </w:rPr>
+                  </m:ctrlPr>
+                </m:dPr>
+                <m:e>
+                  <m:r>
+                    <w:rPr>
+                      <w:rFonts w:ascii="Cambria Math" w:eastAsiaTheme="minorEastAsia" w:hAnsi="Times New Roman" w:cs="Times New Roman"/>
+                      <w:sz w:val="20"/>
+                      <w:szCs w:val="20"/>
+                    </w:rPr>
+                    <m:t>l</m:t>
+                  </m:r>
+                </m:e>
+              </m:d>
+            </m:sup>
+          </m:sSup>
+          <m:r>
+            <m:rPr>
+              <m:sty m:val="p"/>
+            </m:rPr>
+            <w:rPr>
+              <w:rFonts w:ascii="Cambria Math" w:eastAsiaTheme="minorEastAsia" w:hAnsi="Times New Roman" w:cs="Times New Roman"/>
+              <w:sz w:val="20"/>
+              <w:szCs w:val="20"/>
+            </w:rPr>
+            <m:t>=</m:t>
+          </m:r>
+          <m:r>
+            <w:rPr>
+              <w:rFonts w:ascii="Cambria Math" w:eastAsiaTheme="minorEastAsia" w:hAnsi="Times New Roman" w:cs="Times New Roman"/>
+              <w:sz w:val="20"/>
+              <w:szCs w:val="20"/>
+            </w:rPr>
+            <m:t>g(</m:t>
+          </m:r>
+          <m:sSup>
+            <m:sSupPr>
+              <m:ctrlPr>
+                <w:rPr>
+                  <w:rFonts w:ascii="Cambria Math" w:eastAsiaTheme="minorEastAsia" w:hAnsi="Times New Roman" w:cs="Times New Roman"/>
+                  <w:b/>
+                  <w:i/>
+                  <w:sz w:val="20"/>
+                  <w:szCs w:val="20"/>
+                </w:rPr>
+              </m:ctrlPr>
+            </m:sSupPr>
+            <m:e>
+              <m:r>
+                <m:rPr>
+                  <m:sty m:val="bi"/>
+                </m:rPr>
+                <w:rPr>
+                  <w:rFonts w:ascii="Cambria Math" w:eastAsiaTheme="minorEastAsia" w:hAnsi="Times New Roman" w:cs="Times New Roman"/>
+                  <w:sz w:val="20"/>
+                  <w:szCs w:val="20"/>
+                </w:rPr>
+                <m:t>z</m:t>
+              </m:r>
+            </m:e>
+            <m:sup>
+              <m:d>
+                <m:dPr>
+                  <m:begChr m:val="["/>
+                  <m:endChr m:val="]"/>
+                  <m:ctrlPr>
+                    <w:rPr>
+                      <w:rFonts w:ascii="Cambria Math" w:eastAsiaTheme="minorEastAsia" w:hAnsi="Times New Roman" w:cs="Times New Roman"/>
+                      <w:b/>
+                      <w:i/>
+                      <w:sz w:val="20"/>
+                      <w:szCs w:val="20"/>
+                    </w:rPr>
+                  </m:ctrlPr>
+                </m:dPr>
+                <m:e>
+                  <m:r>
+                    <w:rPr>
+                      <w:rFonts w:ascii="Cambria Math" w:eastAsiaTheme="minorEastAsia" w:hAnsi="Times New Roman" w:cs="Times New Roman"/>
+                      <w:sz w:val="20"/>
+                      <w:szCs w:val="20"/>
+                    </w:rPr>
+                    <m:t>l</m:t>
+                  </m:r>
+                </m:e>
+              </m:d>
+            </m:sup>
+          </m:sSup>
+          <m:r>
+            <w:rPr>
+              <w:rFonts w:ascii="Cambria Math" w:eastAsiaTheme="minorEastAsia" w:hAnsi="Times New Roman" w:cs="Times New Roman"/>
+              <w:sz w:val="20"/>
+              <w:szCs w:val="20"/>
+            </w:rPr>
+            <m:t>)</m:t>
+          </m:r>
+          <m:r>
+            <m:rPr>
               <m:sty m:val="p"/>
             </m:rPr>
             <w:rPr>
@@ -29720,6 +32076,405 @@
           </m:r>
         </m:oMath>
       </m:oMathPara>
+    </w:p>
+    <w:p>
+      <w:pPr>
+        <w:rPr>
+          <w:rFonts w:ascii="Times New Roman" w:eastAsiaTheme="minorEastAsia" w:hAnsi="Times New Roman" w:cs="Times New Roman"/>
+        </w:rPr>
+      </w:pPr>
+      <w:r>
+        <w:rPr>
+          <w:rFonts w:ascii="Times New Roman" w:eastAsiaTheme="minorEastAsia" w:hAnsi="Times New Roman" w:cs="Times New Roman"/>
+        </w:rPr>
+        <w:t xml:space="preserve">Notation </w:t>
+      </w:r>
+      <w:r>
+        <w:rPr>
+          <w:rFonts w:ascii="Times New Roman" w:eastAsiaTheme="minorEastAsia" w:hAnsi="Times New Roman" w:cs="Times New Roman"/>
+        </w:rPr>
+        <w:t>of dimensions</w:t>
+      </w:r>
+    </w:p>
+    <w:p>
+      <w:pPr>
+        <w:pStyle w:val="ListParagraph"/>
+        <w:numPr>
+          <w:ilvl w:val="0"/>
+          <w:numId w:val="10"/>
+        </w:numPr>
+        <w:rPr>
+          <w:rFonts w:ascii="Times New Roman" w:eastAsiaTheme="minorEastAsia" w:hAnsi="Times New Roman" w:cs="Times New Roman"/>
+        </w:rPr>
+      </w:pPr>
+      <w:proofErr w:type="spellStart"/>
+      <w:r>
+        <w:rPr>
+          <w:rFonts w:ascii="Times New Roman" w:eastAsiaTheme="minorEastAsia" w:hAnsi="Times New Roman" w:cs="Times New Roman"/>
+        </w:rPr>
+        <w:t>n_h_prev</w:t>
+      </w:r>
+      <w:proofErr w:type="spellEnd"/>
+      <w:r>
+        <w:rPr>
+          <w:rFonts w:ascii="Times New Roman" w:eastAsiaTheme="minorEastAsia" w:hAnsi="Times New Roman" w:cs="Times New Roman"/>
+        </w:rPr>
+        <w:tab/>
+        <w:t>=</w:t>
+      </w:r>
+      <w:r>
+        <w:rPr>
+          <w:rFonts w:ascii="Times New Roman" w:eastAsiaTheme="minorEastAsia" w:hAnsi="Times New Roman" w:cs="Times New Roman"/>
+        </w:rPr>
+        <w:tab/>
+      </w:r>
+      <m:oMath>
+        <m:sSup>
+          <m:sSupPr>
+            <m:ctrlPr>
+              <w:rPr>
+                <w:rFonts w:ascii="Cambria Math" w:eastAsiaTheme="minorEastAsia" w:hAnsi="Times New Roman" w:cs="Times New Roman"/>
+                <w:i/>
+                <w:sz w:val="20"/>
+                <w:szCs w:val="20"/>
+              </w:rPr>
+            </m:ctrlPr>
+          </m:sSupPr>
+          <m:e>
+            <m:r>
+              <w:rPr>
+                <w:rFonts w:ascii="Cambria Math" w:eastAsiaTheme="minorEastAsia" w:hAnsi="Times New Roman" w:cs="Times New Roman"/>
+                <w:sz w:val="20"/>
+                <w:szCs w:val="20"/>
+              </w:rPr>
+              <m:t>R</m:t>
+            </m:r>
+          </m:e>
+          <m:sup>
+            <m:d>
+              <m:dPr>
+                <m:begChr m:val="["/>
+                <m:endChr m:val="]"/>
+                <m:ctrlPr>
+                  <w:rPr>
+                    <w:rFonts w:ascii="Cambria Math" w:eastAsiaTheme="minorEastAsia" w:hAnsi="Times New Roman" w:cs="Times New Roman"/>
+                    <w:i/>
+                    <w:sz w:val="20"/>
+                    <w:szCs w:val="20"/>
+                  </w:rPr>
+                </m:ctrlPr>
+              </m:dPr>
+              <m:e>
+                <m:r>
+                  <w:rPr>
+                    <w:rFonts w:ascii="Cambria Math" w:eastAsiaTheme="minorEastAsia" w:hAnsi="Times New Roman" w:cs="Times New Roman"/>
+                    <w:sz w:val="20"/>
+                    <w:szCs w:val="20"/>
+                  </w:rPr>
+                  <m:t>l</m:t>
+                </m:r>
+                <m:r>
+                  <w:rPr>
+                    <w:rFonts w:ascii="Cambria Math" w:eastAsiaTheme="minorEastAsia" w:hAnsi="Times New Roman" w:cs="Times New Roman"/>
+                    <w:sz w:val="20"/>
+                    <w:szCs w:val="20"/>
+                  </w:rPr>
+                  <m:t>-</m:t>
+                </m:r>
+                <m:r>
+                  <w:rPr>
+                    <w:rFonts w:ascii="Cambria Math" w:eastAsiaTheme="minorEastAsia" w:hAnsi="Times New Roman" w:cs="Times New Roman"/>
+                    <w:sz w:val="20"/>
+                    <w:szCs w:val="20"/>
+                  </w:rPr>
+                  <m:t>1</m:t>
+                </m:r>
+              </m:e>
+            </m:d>
+          </m:sup>
+        </m:sSup>
+      </m:oMath>
+    </w:p>
+    <w:p>
+      <w:pPr>
+        <w:pStyle w:val="ListParagraph"/>
+        <w:numPr>
+          <w:ilvl w:val="0"/>
+          <w:numId w:val="10"/>
+        </w:numPr>
+        <w:rPr>
+          <w:rFonts w:ascii="Times New Roman" w:eastAsiaTheme="minorEastAsia" w:hAnsi="Times New Roman" w:cs="Times New Roman"/>
+        </w:rPr>
+      </w:pPr>
+      <w:proofErr w:type="spellStart"/>
+      <w:r>
+        <w:rPr>
+          <w:rFonts w:ascii="Times New Roman" w:eastAsiaTheme="minorEastAsia" w:hAnsi="Times New Roman" w:cs="Times New Roman"/>
+        </w:rPr>
+        <w:t>n_</w:t>
+      </w:r>
+      <w:r>
+        <w:rPr>
+          <w:rFonts w:ascii="Times New Roman" w:eastAsiaTheme="minorEastAsia" w:hAnsi="Times New Roman" w:cs="Times New Roman"/>
+        </w:rPr>
+        <w:t>w</w:t>
+      </w:r>
+      <w:r>
+        <w:rPr>
+          <w:rFonts w:ascii="Times New Roman" w:eastAsiaTheme="minorEastAsia" w:hAnsi="Times New Roman" w:cs="Times New Roman"/>
+        </w:rPr>
+        <w:t>_prev</w:t>
+      </w:r>
+      <w:proofErr w:type="spellEnd"/>
+      <w:r>
+        <w:rPr>
+          <w:rFonts w:ascii="Times New Roman" w:eastAsiaTheme="minorEastAsia" w:hAnsi="Times New Roman" w:cs="Times New Roman"/>
+        </w:rPr>
+        <w:tab/>
+        <w:t>=</w:t>
+      </w:r>
+      <w:r>
+        <w:rPr>
+          <w:rFonts w:ascii="Times New Roman" w:eastAsiaTheme="minorEastAsia" w:hAnsi="Times New Roman" w:cs="Times New Roman"/>
+        </w:rPr>
+        <w:tab/>
+      </w:r>
+      <m:oMath>
+        <m:sSup>
+          <m:sSupPr>
+            <m:ctrlPr>
+              <w:rPr>
+                <w:rFonts w:ascii="Cambria Math" w:eastAsiaTheme="minorEastAsia" w:hAnsi="Times New Roman" w:cs="Times New Roman"/>
+                <w:i/>
+                <w:sz w:val="20"/>
+                <w:szCs w:val="20"/>
+              </w:rPr>
+            </m:ctrlPr>
+          </m:sSupPr>
+          <m:e>
+            <m:r>
+              <w:rPr>
+                <w:rFonts w:ascii="Cambria Math" w:eastAsiaTheme="minorEastAsia" w:hAnsi="Times New Roman" w:cs="Times New Roman"/>
+                <w:sz w:val="20"/>
+                <w:szCs w:val="20"/>
+              </w:rPr>
+              <m:t>C</m:t>
+            </m:r>
+          </m:e>
+          <m:sup>
+            <m:d>
+              <m:dPr>
+                <m:begChr m:val="["/>
+                <m:endChr m:val="]"/>
+                <m:ctrlPr>
+                  <w:rPr>
+                    <w:rFonts w:ascii="Cambria Math" w:eastAsiaTheme="minorEastAsia" w:hAnsi="Times New Roman" w:cs="Times New Roman"/>
+                    <w:i/>
+                    <w:sz w:val="20"/>
+                    <w:szCs w:val="20"/>
+                  </w:rPr>
+                </m:ctrlPr>
+              </m:dPr>
+              <m:e>
+                <m:r>
+                  <w:rPr>
+                    <w:rFonts w:ascii="Cambria Math" w:eastAsiaTheme="minorEastAsia" w:hAnsi="Times New Roman" w:cs="Times New Roman"/>
+                    <w:sz w:val="20"/>
+                    <w:szCs w:val="20"/>
+                  </w:rPr>
+                  <m:t>l</m:t>
+                </m:r>
+                <m:r>
+                  <w:rPr>
+                    <w:rFonts w:ascii="Cambria Math" w:eastAsiaTheme="minorEastAsia" w:hAnsi="Times New Roman" w:cs="Times New Roman"/>
+                    <w:sz w:val="20"/>
+                    <w:szCs w:val="20"/>
+                  </w:rPr>
+                  <m:t>-</m:t>
+                </m:r>
+                <m:r>
+                  <w:rPr>
+                    <w:rFonts w:ascii="Cambria Math" w:eastAsiaTheme="minorEastAsia" w:hAnsi="Times New Roman" w:cs="Times New Roman"/>
+                    <w:sz w:val="20"/>
+                    <w:szCs w:val="20"/>
+                  </w:rPr>
+                  <m:t>1</m:t>
+                </m:r>
+              </m:e>
+            </m:d>
+          </m:sup>
+        </m:sSup>
+      </m:oMath>
+    </w:p>
+    <w:p>
+      <w:pPr>
+        <w:pStyle w:val="ListParagraph"/>
+        <w:numPr>
+          <w:ilvl w:val="0"/>
+          <w:numId w:val="10"/>
+        </w:numPr>
+        <w:rPr>
+          <w:rFonts w:ascii="Times New Roman" w:eastAsiaTheme="minorEastAsia" w:hAnsi="Times New Roman" w:cs="Times New Roman"/>
+        </w:rPr>
+      </w:pPr>
+      <w:proofErr w:type="spellStart"/>
+      <w:r>
+        <w:rPr>
+          <w:rFonts w:ascii="Times New Roman" w:eastAsiaTheme="minorEastAsia" w:hAnsi="Times New Roman" w:cs="Times New Roman"/>
+        </w:rPr>
+        <w:t>n_</w:t>
+      </w:r>
+      <w:r>
+        <w:rPr>
+          <w:rFonts w:ascii="Times New Roman" w:eastAsiaTheme="minorEastAsia" w:hAnsi="Times New Roman" w:cs="Times New Roman"/>
+        </w:rPr>
+        <w:t>c</w:t>
+      </w:r>
+      <w:r>
+        <w:rPr>
+          <w:rFonts w:ascii="Times New Roman" w:eastAsiaTheme="minorEastAsia" w:hAnsi="Times New Roman" w:cs="Times New Roman"/>
+        </w:rPr>
+        <w:t>_prev</w:t>
+      </w:r>
+      <w:proofErr w:type="spellEnd"/>
+      <w:r>
+        <w:rPr>
+          <w:rFonts w:ascii="Times New Roman" w:eastAsiaTheme="minorEastAsia" w:hAnsi="Times New Roman" w:cs="Times New Roman"/>
+        </w:rPr>
+        <w:tab/>
+        <w:t>=</w:t>
+      </w:r>
+      <w:r>
+        <w:rPr>
+          <w:rFonts w:ascii="Times New Roman" w:eastAsiaTheme="minorEastAsia" w:hAnsi="Times New Roman" w:cs="Times New Roman"/>
+        </w:rPr>
+        <w:tab/>
+      </w:r>
+      <m:oMath>
+        <m:sSup>
+          <m:sSupPr>
+            <m:ctrlPr>
+              <w:rPr>
+                <w:rFonts w:ascii="Cambria Math" w:eastAsiaTheme="minorEastAsia" w:hAnsi="Times New Roman" w:cs="Times New Roman"/>
+                <w:i/>
+                <w:sz w:val="20"/>
+                <w:szCs w:val="20"/>
+              </w:rPr>
+            </m:ctrlPr>
+          </m:sSupPr>
+          <m:e>
+            <m:r>
+              <w:rPr>
+                <w:rFonts w:ascii="Cambria Math" w:eastAsiaTheme="minorEastAsia" w:hAnsi="Times New Roman" w:cs="Times New Roman"/>
+                <w:sz w:val="20"/>
+                <w:szCs w:val="20"/>
+              </w:rPr>
+              <m:t>D</m:t>
+            </m:r>
+          </m:e>
+          <m:sup>
+            <m:d>
+              <m:dPr>
+                <m:begChr m:val="["/>
+                <m:endChr m:val="]"/>
+                <m:ctrlPr>
+                  <w:rPr>
+                    <w:rFonts w:ascii="Cambria Math" w:eastAsiaTheme="minorEastAsia" w:hAnsi="Times New Roman" w:cs="Times New Roman"/>
+                    <w:i/>
+                    <w:sz w:val="20"/>
+                    <w:szCs w:val="20"/>
+                  </w:rPr>
+                </m:ctrlPr>
+              </m:dPr>
+              <m:e>
+                <m:r>
+                  <w:rPr>
+                    <w:rFonts w:ascii="Cambria Math" w:eastAsiaTheme="minorEastAsia" w:hAnsi="Times New Roman" w:cs="Times New Roman"/>
+                    <w:sz w:val="20"/>
+                    <w:szCs w:val="20"/>
+                  </w:rPr>
+                  <m:t>l</m:t>
+                </m:r>
+                <m:r>
+                  <w:rPr>
+                    <w:rFonts w:ascii="Cambria Math" w:eastAsiaTheme="minorEastAsia" w:hAnsi="Times New Roman" w:cs="Times New Roman"/>
+                    <w:sz w:val="20"/>
+                    <w:szCs w:val="20"/>
+                  </w:rPr>
+                  <m:t>-</m:t>
+                </m:r>
+                <m:r>
+                  <w:rPr>
+                    <w:rFonts w:ascii="Cambria Math" w:eastAsiaTheme="minorEastAsia" w:hAnsi="Times New Roman" w:cs="Times New Roman"/>
+                    <w:sz w:val="20"/>
+                    <w:szCs w:val="20"/>
+                  </w:rPr>
+                  <m:t>1</m:t>
+                </m:r>
+              </m:e>
+            </m:d>
+          </m:sup>
+        </m:sSup>
+      </m:oMath>
+    </w:p>
+    <w:p>
+      <w:pPr>
+        <w:pStyle w:val="ListParagraph"/>
+        <w:numPr>
+          <w:ilvl w:val="0"/>
+          <w:numId w:val="10"/>
+        </w:numPr>
+        <w:rPr>
+          <w:rFonts w:ascii="Times New Roman" w:eastAsiaTheme="minorEastAsia" w:hAnsi="Times New Roman" w:cs="Times New Roman"/>
+        </w:rPr>
+      </w:pPr>
+      <w:r>
+        <w:rPr>
+          <w:rFonts w:ascii="Times New Roman" w:eastAsiaTheme="minorEastAsia" w:hAnsi="Times New Roman" w:cs="Times New Roman"/>
+        </w:rPr>
+        <w:t>f</w:t>
+      </w:r>
+      <w:r>
+        <w:rPr>
+          <w:rFonts w:ascii="Times New Roman" w:eastAsiaTheme="minorEastAsia" w:hAnsi="Times New Roman" w:cs="Times New Roman"/>
+        </w:rPr>
+        <w:tab/>
+      </w:r>
+      <w:r>
+        <w:rPr>
+          <w:rFonts w:ascii="Times New Roman" w:eastAsiaTheme="minorEastAsia" w:hAnsi="Times New Roman" w:cs="Times New Roman"/>
+        </w:rPr>
+        <w:tab/>
+        <w:t xml:space="preserve">= </w:t>
+      </w:r>
+      <w:r>
+        <w:rPr>
+          <w:rFonts w:ascii="Times New Roman" w:eastAsiaTheme="minorEastAsia" w:hAnsi="Times New Roman" w:cs="Times New Roman"/>
+        </w:rPr>
+        <w:tab/>
+      </w:r>
+      <m:oMath>
+        <m:r>
+          <w:rPr>
+            <w:rFonts w:ascii="Cambria Math" w:eastAsiaTheme="minorEastAsia" w:hAnsi="Times New Roman" w:cs="Times New Roman"/>
+            <w:sz w:val="20"/>
+            <w:szCs w:val="20"/>
+          </w:rPr>
+          <m:t>K</m:t>
+        </m:r>
+      </m:oMath>
+    </w:p>
+    <w:p>
+      <w:pPr>
+        <w:pStyle w:val="ListParagraph"/>
+        <w:numPr>
+          <w:ilvl w:val="0"/>
+          <w:numId w:val="10"/>
+        </w:numPr>
+        <w:rPr>
+          <w:rFonts w:ascii="Times New Roman" w:eastAsiaTheme="minorEastAsia" w:hAnsi="Times New Roman" w:cs="Times New Roman"/>
+        </w:rPr>
+      </w:pPr>
     </w:p>
     <w:sectPr>
       <w:pgSz w:w="12240" w:h="15840"/>
@@ -30073,6 +32828,119 @@
     </w:lvl>
   </w:abstractNum>
   <w:abstractNum w:abstractNumId="3" w15:restartNumberingAfterBreak="0">
+    <w:nsid w:val="58004210"/>
+    <w:multiLevelType w:val="hybridMultilevel"/>
+    <w:tmpl w:val="26201656"/>
+    <w:lvl w:ilvl="0" w:tplc="04090001">
+      <w:start w:val="1"/>
+      <w:numFmt w:val="bullet"/>
+      <w:lvlText w:val=""/>
+      <w:lvlJc w:val="left"/>
+      <w:pPr>
+        <w:ind w:left="720" w:hanging="360"/>
+      </w:pPr>
+      <w:rPr>
+        <w:rFonts w:ascii="Symbol" w:hAnsi="Symbol" w:hint="default"/>
+      </w:rPr>
+    </w:lvl>
+    <w:lvl w:ilvl="1" w:tplc="04090003" w:tentative="1">
+      <w:start w:val="1"/>
+      <w:numFmt w:val="bullet"/>
+      <w:lvlText w:val="o"/>
+      <w:lvlJc w:val="left"/>
+      <w:pPr>
+        <w:ind w:left="1440" w:hanging="360"/>
+      </w:pPr>
+      <w:rPr>
+        <w:rFonts w:ascii="Courier New" w:hAnsi="Courier New" w:cs="Courier New" w:hint="default"/>
+      </w:rPr>
+    </w:lvl>
+    <w:lvl w:ilvl="2" w:tplc="04090005" w:tentative="1">
+      <w:start w:val="1"/>
+      <w:numFmt w:val="bullet"/>
+      <w:lvlText w:val=""/>
+      <w:lvlJc w:val="left"/>
+      <w:pPr>
+        <w:ind w:left="2160" w:hanging="360"/>
+      </w:pPr>
+      <w:rPr>
+        <w:rFonts w:ascii="Wingdings" w:hAnsi="Wingdings" w:hint="default"/>
+      </w:rPr>
+    </w:lvl>
+    <w:lvl w:ilvl="3" w:tplc="04090001" w:tentative="1">
+      <w:start w:val="1"/>
+      <w:numFmt w:val="bullet"/>
+      <w:lvlText w:val=""/>
+      <w:lvlJc w:val="left"/>
+      <w:pPr>
+        <w:ind w:left="2880" w:hanging="360"/>
+      </w:pPr>
+      <w:rPr>
+        <w:rFonts w:ascii="Symbol" w:hAnsi="Symbol" w:hint="default"/>
+      </w:rPr>
+    </w:lvl>
+    <w:lvl w:ilvl="4" w:tplc="04090003" w:tentative="1">
+      <w:start w:val="1"/>
+      <w:numFmt w:val="bullet"/>
+      <w:lvlText w:val="o"/>
+      <w:lvlJc w:val="left"/>
+      <w:pPr>
+        <w:ind w:left="3600" w:hanging="360"/>
+      </w:pPr>
+      <w:rPr>
+        <w:rFonts w:ascii="Courier New" w:hAnsi="Courier New" w:cs="Courier New" w:hint="default"/>
+      </w:rPr>
+    </w:lvl>
+    <w:lvl w:ilvl="5" w:tplc="04090005" w:tentative="1">
+      <w:start w:val="1"/>
+      <w:numFmt w:val="bullet"/>
+      <w:lvlText w:val=""/>
+      <w:lvlJc w:val="left"/>
+      <w:pPr>
+        <w:ind w:left="4320" w:hanging="360"/>
+      </w:pPr>
+      <w:rPr>
+        <w:rFonts w:ascii="Wingdings" w:hAnsi="Wingdings" w:hint="default"/>
+      </w:rPr>
+    </w:lvl>
+    <w:lvl w:ilvl="6" w:tplc="04090001" w:tentative="1">
+      <w:start w:val="1"/>
+      <w:numFmt w:val="bullet"/>
+      <w:lvlText w:val=""/>
+      <w:lvlJc w:val="left"/>
+      <w:pPr>
+        <w:ind w:left="5040" w:hanging="360"/>
+      </w:pPr>
+      <w:rPr>
+        <w:rFonts w:ascii="Symbol" w:hAnsi="Symbol" w:hint="default"/>
+      </w:rPr>
+    </w:lvl>
+    <w:lvl w:ilvl="7" w:tplc="04090003" w:tentative="1">
+      <w:start w:val="1"/>
+      <w:numFmt w:val="bullet"/>
+      <w:lvlText w:val="o"/>
+      <w:lvlJc w:val="left"/>
+      <w:pPr>
+        <w:ind w:left="5760" w:hanging="360"/>
+      </w:pPr>
+      <w:rPr>
+        <w:rFonts w:ascii="Courier New" w:hAnsi="Courier New" w:cs="Courier New" w:hint="default"/>
+      </w:rPr>
+    </w:lvl>
+    <w:lvl w:ilvl="8" w:tplc="04090005" w:tentative="1">
+      <w:start w:val="1"/>
+      <w:numFmt w:val="bullet"/>
+      <w:lvlText w:val=""/>
+      <w:lvlJc w:val="left"/>
+      <w:pPr>
+        <w:ind w:left="6480" w:hanging="360"/>
+      </w:pPr>
+      <w:rPr>
+        <w:rFonts w:ascii="Wingdings" w:hAnsi="Wingdings" w:hint="default"/>
+      </w:rPr>
+    </w:lvl>
+  </w:abstractNum>
+  <w:abstractNum w:abstractNumId="4" w15:restartNumberingAfterBreak="0">
     <w:nsid w:val="5D8D34BB"/>
     <w:multiLevelType w:val="hybridMultilevel"/>
     <w:tmpl w:val="6728084C"/>
@@ -30185,7 +33053,7 @@
       </w:rPr>
     </w:lvl>
   </w:abstractNum>
-  <w:abstractNum w:abstractNumId="4" w15:restartNumberingAfterBreak="0">
+  <w:abstractNum w:abstractNumId="5" w15:restartNumberingAfterBreak="0">
     <w:nsid w:val="5F311353"/>
     <w:multiLevelType w:val="hybridMultilevel"/>
     <w:tmpl w:val="0AA0F812"/>
@@ -30298,7 +33166,7 @@
       </w:rPr>
     </w:lvl>
   </w:abstractNum>
-  <w:abstractNum w:abstractNumId="5" w15:restartNumberingAfterBreak="0">
+  <w:abstractNum w:abstractNumId="6" w15:restartNumberingAfterBreak="0">
     <w:nsid w:val="632D77EA"/>
     <w:multiLevelType w:val="hybridMultilevel"/>
     <w:tmpl w:val="17103E20"/>
@@ -30411,7 +33279,7 @@
       </w:rPr>
     </w:lvl>
   </w:abstractNum>
-  <w:abstractNum w:abstractNumId="6" w15:restartNumberingAfterBreak="0">
+  <w:abstractNum w:abstractNumId="7" w15:restartNumberingAfterBreak="0">
     <w:nsid w:val="6DCA287F"/>
     <w:multiLevelType w:val="hybridMultilevel"/>
     <w:tmpl w:val="9AC4C360"/>
@@ -30524,7 +33392,7 @@
       </w:rPr>
     </w:lvl>
   </w:abstractNum>
-  <w:abstractNum w:abstractNumId="7" w15:restartNumberingAfterBreak="0">
+  <w:abstractNum w:abstractNumId="8" w15:restartNumberingAfterBreak="0">
     <w:nsid w:val="6F782CEC"/>
     <w:multiLevelType w:val="hybridMultilevel"/>
     <w:tmpl w:val="4390694C"/>
@@ -30637,7 +33505,7 @@
       </w:rPr>
     </w:lvl>
   </w:abstractNum>
-  <w:abstractNum w:abstractNumId="8" w15:restartNumberingAfterBreak="0">
+  <w:abstractNum w:abstractNumId="9" w15:restartNumberingAfterBreak="0">
     <w:nsid w:val="75CA2441"/>
     <w:multiLevelType w:val="hybridMultilevel"/>
     <w:tmpl w:val="1F0EC57C"/>
@@ -30754,28 +33622,31 @@
     <w:abstractNumId w:val="0"/>
   </w:num>
   <w:num w:numId="2">
-    <w:abstractNumId w:val="3"/>
+    <w:abstractNumId w:val="4"/>
   </w:num>
   <w:num w:numId="3">
+    <w:abstractNumId w:val="8"/>
+  </w:num>
+  <w:num w:numId="4">
+    <w:abstractNumId w:val="6"/>
+  </w:num>
+  <w:num w:numId="5">
     <w:abstractNumId w:val="7"/>
   </w:num>
-  <w:num w:numId="4">
-    <w:abstractNumId w:val="5"/>
-  </w:num>
-  <w:num w:numId="5">
-    <w:abstractNumId w:val="6"/>
-  </w:num>
   <w:num w:numId="6">
-    <w:abstractNumId w:val="8"/>
+    <w:abstractNumId w:val="9"/>
   </w:num>
   <w:num w:numId="7">
-    <w:abstractNumId w:val="4"/>
+    <w:abstractNumId w:val="5"/>
   </w:num>
   <w:num w:numId="8">
     <w:abstractNumId w:val="2"/>
   </w:num>
   <w:num w:numId="9">
     <w:abstractNumId w:val="1"/>
+  </w:num>
+  <w:num w:numId="10">
+    <w:abstractNumId w:val="3"/>
   </w:num>
 </w:numbering>
 </file>

</xml_diff>